<commit_message>
Added new scene in Eternity Drifter
</commit_message>
<xml_diff>
--- a/Novel/Eternity Drifter/Act 1; Initialize.docx
+++ b/Novel/Eternity Drifter/Act 1; Initialize.docx
@@ -5,24 +5,45 @@
     <w:p>
       <w:pPr>
         <w:pStyle w:val="2"/>
+      </w:pPr>
+      <w:r>
+        <w:t>Глава</w:t>
+      </w:r>
+      <w:r>
+        <w:t xml:space="preserve"> 0. </w:t>
+      </w:r>
+      <w:r>
         <w:rPr>
           <w:lang w:val="en-US"/>
         </w:rPr>
-      </w:pPr>
-      <w:r>
-        <w:t>Глава</w:t>
+        <w:t>From</w:t>
+      </w:r>
+      <w:r>
+        <w:t xml:space="preserve"> </w:t>
       </w:r>
       <w:r>
         <w:rPr>
           <w:lang w:val="en-US"/>
         </w:rPr>
-        <w:t xml:space="preserve"> 0. </w:t>
+        <w:t>past</w:t>
+      </w:r>
+      <w:r>
+        <w:t xml:space="preserve"> </w:t>
       </w:r>
       <w:r>
         <w:rPr>
           <w:lang w:val="en-US"/>
         </w:rPr>
-        <w:t>From past to present</w:t>
+        <w:t>to</w:t>
+      </w:r>
+      <w:r>
+        <w:t xml:space="preserve"> </w:t>
+      </w:r>
+      <w:r>
+        <w:rPr>
+          <w:lang w:val="en-US"/>
+        </w:rPr>
+        <w:t>present</w:t>
       </w:r>
     </w:p>
     <w:p>
@@ -30,48 +51,17 @@
         <w:pStyle w:val="3"/>
         <w:rPr>
           <w:b w:val="0"/>
-          <w:lang w:val="en-US"/>
-        </w:rPr>
-      </w:pPr>
-      <w:proofErr w:type="spellStart"/>
-      <w:r>
-        <w:rPr>
-          <w:lang w:val="en-US"/>
-        </w:rPr>
-        <w:t>Zoku</w:t>
-      </w:r>
-      <w:proofErr w:type="spellEnd"/>
-      <w:r>
-        <w:rPr>
-          <w:lang w:val="en-US"/>
-        </w:rPr>
+        </w:rPr>
+      </w:pPr>
+      <w:r>
+        <w:t>Продолжение</w:t>
+      </w:r>
+      <w:r>
         <w:t xml:space="preserve"> </w:t>
       </w:r>
       <w:r>
         <w:rPr>
-          <w:lang w:val="en-US"/>
-        </w:rPr>
-        <w:t>–</w:t>
-      </w:r>
-      <w:r>
-        <w:rPr>
-          <w:lang w:val="en-US"/>
-        </w:rPr>
-        <w:t xml:space="preserve"> </w:t>
-      </w:r>
-      <w:r>
-        <w:t>Продолжение</w:t>
-      </w:r>
-      <w:r>
-        <w:rPr>
-          <w:lang w:val="en-US"/>
-        </w:rPr>
-        <w:t xml:space="preserve"> </w:t>
-      </w:r>
-      <w:r>
-        <w:rPr>
           <w:b w:val="0"/>
-          <w:lang w:val="en-US"/>
         </w:rPr>
         <w:t>(</w:t>
       </w:r>
@@ -84,7 +74,6 @@
       <w:r>
         <w:rPr>
           <w:b w:val="0"/>
-          <w:lang w:val="en-US"/>
         </w:rPr>
         <w:t>)</w:t>
       </w:r>
@@ -430,7 +419,19 @@
         <w:rPr>
           <w:lang w:eastAsia="ru-RU"/>
         </w:rPr>
-        <w:t>. Будь они в открытом поле, то на них в тот час же слетелись Исчадия или кто-нибудь похуже.</w:t>
+        <w:t xml:space="preserve">. Будь они в открытом поле, то на них в тот </w:t>
+      </w:r>
+      <w:r>
+        <w:rPr>
+          <w:lang w:eastAsia="ru-RU"/>
+        </w:rPr>
+        <w:t xml:space="preserve">же </w:t>
+      </w:r>
+      <w:r>
+        <w:rPr>
+          <w:lang w:eastAsia="ru-RU"/>
+        </w:rPr>
+        <w:t>час слетелись Исчадия или кто-нибудь похуже.</w:t>
       </w:r>
     </w:p>
     <w:p>
@@ -494,7 +495,13 @@
         <w:rPr>
           <w:lang w:eastAsia="ru-RU"/>
         </w:rPr>
-        <w:t>позабыла обо всех своих переживаниях.</w:t>
+        <w:t>позабыла о</w:t>
+      </w:r>
+      <w:r>
+        <w:rPr>
+          <w:lang w:eastAsia="ru-RU"/>
+        </w:rPr>
+        <w:t xml:space="preserve"> всех своих переживаниях.</w:t>
       </w:r>
     </w:p>
     <w:p>
@@ -548,19 +555,7 @@
         <w:rPr>
           <w:lang w:eastAsia="ru-RU"/>
         </w:rPr>
-        <w:t xml:space="preserve"> полное отсутствие мяса и кожи у ле</w:t>
-      </w:r>
-      <w:r>
-        <w:rPr>
-          <w:lang w:eastAsia="ru-RU"/>
-        </w:rPr>
-        <w:t>вой час</w:t>
-      </w:r>
-      <w:r>
-        <w:rPr>
-          <w:lang w:eastAsia="ru-RU"/>
-        </w:rPr>
-        <w:t>ти лица, руках и ногах</w:t>
+        <w:t xml:space="preserve"> полное отсутствие мяса и кожи</w:t>
       </w:r>
       <w:r>
         <w:rPr>
@@ -888,7 +883,19 @@
         <w:rPr>
           <w:lang w:eastAsia="ru-RU"/>
         </w:rPr>
-        <w:t>ова сила одного их великих клинков</w:t>
+        <w:t>ова сила одного и</w:t>
+      </w:r>
+      <w:r>
+        <w:rPr>
+          <w:lang w:eastAsia="ru-RU"/>
+        </w:rPr>
+        <w:t>з</w:t>
+      </w:r>
+      <w:r>
+        <w:rPr>
+          <w:lang w:eastAsia="ru-RU"/>
+        </w:rPr>
+        <w:t xml:space="preserve"> великих клинков</w:t>
       </w:r>
       <w:r>
         <w:rPr>
@@ -986,7 +993,19 @@
         <w:rPr>
           <w:lang w:eastAsia="ru-RU"/>
         </w:rPr>
-        <w:t>душа покинуло это тело…</w:t>
+        <w:t>душа покинул</w:t>
+      </w:r>
+      <w:r>
+        <w:rPr>
+          <w:lang w:eastAsia="ru-RU"/>
+        </w:rPr>
+        <w:t>а</w:t>
+      </w:r>
+      <w:r>
+        <w:rPr>
+          <w:lang w:eastAsia="ru-RU"/>
+        </w:rPr>
+        <w:t xml:space="preserve"> это тело…</w:t>
       </w:r>
     </w:p>
     <w:p>
@@ -1054,7 +1073,19 @@
         <w:rPr>
           <w:lang w:eastAsia="ru-RU"/>
         </w:rPr>
-        <w:t xml:space="preserve"> – всё того же её родственника. Ей ещё предстояло многое сказать племяннику, за много извиниться, но </w:t>
+        <w:t xml:space="preserve"> – всё того же её родственника. Ей ещё предстояло многое сказать племяннику, за много</w:t>
+      </w:r>
+      <w:r>
+        <w:rPr>
+          <w:lang w:eastAsia="ru-RU"/>
+        </w:rPr>
+        <w:t>е</w:t>
+      </w:r>
+      <w:r>
+        <w:rPr>
+          <w:lang w:eastAsia="ru-RU"/>
+        </w:rPr>
+        <w:t xml:space="preserve"> извиниться, но </w:t>
       </w:r>
       <w:r>
         <w:rPr>
@@ -1131,35 +1162,6 @@
           <w:b w:val="0"/>
         </w:rPr>
       </w:pPr>
-      <w:proofErr w:type="spellStart"/>
-      <w:r>
-        <w:rPr>
-          <w:lang w:val="en-US"/>
-        </w:rPr>
-        <w:t>T</w:t>
-      </w:r>
-      <w:r>
-        <w:rPr>
-          <w:lang w:val="en-US"/>
-        </w:rPr>
-        <w:t>ranquillitas</w:t>
-      </w:r>
-      <w:proofErr w:type="spellEnd"/>
-      <w:r>
-        <w:t xml:space="preserve"> </w:t>
-      </w:r>
-      <w:r>
-        <w:rPr>
-          <w:lang w:val="en-US"/>
-        </w:rPr>
-        <w:t>I</w:t>
-      </w:r>
-      <w:r>
-        <w:t xml:space="preserve"> </w:t>
-      </w:r>
-      <w:r>
-        <w:t xml:space="preserve">– </w:t>
-      </w:r>
       <w:r>
         <w:t>Спокойствие</w:t>
       </w:r>
@@ -1393,7 +1395,19 @@
         <w:rPr>
           <w:lang w:eastAsia="ru-RU"/>
         </w:rPr>
-        <w:t xml:space="preserve"> настолько поразило меня эта новость, что ни одного слова не смогла выговорить, </w:t>
+        <w:t xml:space="preserve"> настолько поразил</w:t>
+      </w:r>
+      <w:r>
+        <w:rPr>
+          <w:lang w:eastAsia="ru-RU"/>
+        </w:rPr>
+        <w:t>а</w:t>
+      </w:r>
+      <w:r>
+        <w:rPr>
+          <w:lang w:eastAsia="ru-RU"/>
+        </w:rPr>
+        <w:t xml:space="preserve"> меня эта новость, что ни одного слова не смогла выговорить, </w:t>
       </w:r>
       <w:r>
         <w:rPr>
@@ -1624,37 +1638,7 @@
         <w:rPr>
           <w:lang w:eastAsia="ru-RU"/>
         </w:rPr>
-        <w:t xml:space="preserve"> Рейна… Давно не виделись, тётушка, </w:t>
-      </w:r>
-      <w:r>
-        <w:rPr>
-          <w:lang w:eastAsia="ru-RU"/>
-        </w:rPr>
-        <w:t>–</w:t>
-      </w:r>
-      <w:r>
-        <w:rPr>
-          <w:lang w:eastAsia="ru-RU"/>
-        </w:rPr>
-        <w:t>было</w:t>
-      </w:r>
-      <w:r>
-        <w:rPr>
-          <w:lang w:eastAsia="ru-RU"/>
-        </w:rPr>
-        <w:t xml:space="preserve"> слышно, что речь давалась ему немного тяжело</w:t>
-      </w:r>
-      <w:r>
-        <w:rPr>
-          <w:lang w:eastAsia="ru-RU"/>
-        </w:rPr>
-        <w:t>:</w:t>
-      </w:r>
-      <w:r>
-        <w:rPr>
-          <w:lang w:eastAsia="ru-RU"/>
-        </w:rPr>
-        <w:t xml:space="preserve"> говорил он явно медленнее обычного</w:t>
+        <w:t xml:space="preserve"> Рейна… Давно не виделись, тётушка</w:t>
       </w:r>
       <w:r>
         <w:rPr>
@@ -2164,7 +2148,43 @@
         <w:rPr>
           <w:lang w:eastAsia="ru-RU"/>
         </w:rPr>
-        <w:t xml:space="preserve"> небесно-голубым цветом, а в воздухе появился полупрозрачная голографическая панель. Никогда не любила последние: сколько не тыкай в них, а палец пролетает вперёд, ни упираясь ни во что. Лучше бы уже поставили проводной внешний интерфейс на физическом дисплее.</w:t>
+        <w:t xml:space="preserve"> небесно-голу</w:t>
+      </w:r>
+      <w:r>
+        <w:rPr>
+          <w:lang w:eastAsia="ru-RU"/>
+        </w:rPr>
+        <w:t>бым цветом, а в воздухе появилась</w:t>
+      </w:r>
+      <w:r>
+        <w:rPr>
+          <w:lang w:eastAsia="ru-RU"/>
+        </w:rPr>
+        <w:t xml:space="preserve"> полупрозрачная голографическая панель. Никогда</w:t>
+      </w:r>
+      <w:r>
+        <w:rPr>
+          <w:lang w:eastAsia="ru-RU"/>
+        </w:rPr>
+        <w:t xml:space="preserve"> не любила последние: сколько не</w:t>
+      </w:r>
+      <w:r>
+        <w:rPr>
+          <w:lang w:eastAsia="ru-RU"/>
+        </w:rPr>
+        <w:t xml:space="preserve"> тыкай в н</w:t>
+      </w:r>
+      <w:r>
+        <w:rPr>
+          <w:lang w:eastAsia="ru-RU"/>
+        </w:rPr>
+        <w:t>их, а палец пролетает вперёд, не</w:t>
+      </w:r>
+      <w:r>
+        <w:rPr>
+          <w:lang w:eastAsia="ru-RU"/>
+        </w:rPr>
+        <w:t xml:space="preserve"> упираясь ни во что. Лучше бы уже поставили проводной внешний интерфейс на физическом дисплее.</w:t>
       </w:r>
     </w:p>
     <w:p>
@@ -2195,46 +2215,17 @@
           <w:b w:val="0"/>
         </w:rPr>
       </w:pPr>
-      <w:proofErr w:type="spellStart"/>
+      <w:r>
+        <w:t>Спокойствие</w:t>
+      </w:r>
+      <w:r>
+        <w:t xml:space="preserve"> </w:t>
+      </w:r>
       <w:r>
         <w:rPr>
           <w:lang w:val="en-US"/>
         </w:rPr>
-        <w:t>T</w:t>
-      </w:r>
-      <w:r>
-        <w:rPr>
-          <w:lang w:val="en-US"/>
-        </w:rPr>
-        <w:t>ranquillitas</w:t>
-      </w:r>
-      <w:proofErr w:type="spellEnd"/>
-      <w:r>
-        <w:t xml:space="preserve"> </w:t>
-      </w:r>
-      <w:r>
-        <w:rPr>
-          <w:lang w:val="en-US"/>
-        </w:rPr>
-        <w:t>I</w:t>
-      </w:r>
-      <w:r>
-        <w:t xml:space="preserve"> </w:t>
-      </w:r>
-      <w:r>
-        <w:t xml:space="preserve">– </w:t>
-      </w:r>
-      <w:r>
-        <w:t>Спокойствие</w:t>
-      </w:r>
-      <w:r>
-        <w:t xml:space="preserve"> </w:t>
-      </w:r>
-      <w:r>
-        <w:rPr>
-          <w:lang w:val="en-US"/>
-        </w:rPr>
-        <w:t>I</w:t>
+        <w:t>II</w:t>
       </w:r>
       <w:r>
         <w:t xml:space="preserve"> </w:t>
@@ -2437,7 +2428,19 @@
         <w:rPr>
           <w:lang w:eastAsia="ru-RU"/>
         </w:rPr>
-        <w:t xml:space="preserve"> похлопала меня по спине, встала со скамейки и сделал прыжок. Расстояние больше 10 метров длиной она преодолела в одно мгновение, абсолютно бесшумно приземлившись на тонкую, меньше её сапога в ширину, перекладину забора, расположенного по периметру крыши, чтобы кто-нибудь случайно не упал.</w:t>
+        <w:t xml:space="preserve"> похлопала меня по спине, встала со скамейки и сделал</w:t>
+      </w:r>
+      <w:r>
+        <w:rPr>
+          <w:lang w:eastAsia="ru-RU"/>
+        </w:rPr>
+        <w:t>а</w:t>
+      </w:r>
+      <w:r>
+        <w:rPr>
+          <w:lang w:eastAsia="ru-RU"/>
+        </w:rPr>
+        <w:t xml:space="preserve"> прыжок. Расстояние больше 10 метров длиной она преодолела в одно мгновение, абсолютно бесшумно приземлившись на тонкую, меньше её сапога в ширину, перекладину забора, расположенного по периметру крыши, чтобы кто-нибудь случайно не упал.</w:t>
       </w:r>
       <w:r>
         <w:rPr>
@@ -2495,7 +2498,13 @@
         <w:rPr>
           <w:lang w:eastAsia="ru-RU"/>
         </w:rPr>
-        <w:t xml:space="preserve"> она помолчала несколько секунду продолжая всё также шагать вперёд, </w:t>
+        <w:t xml:space="preserve"> она помолчала несколько секунд,</w:t>
+      </w:r>
+      <w:r>
+        <w:rPr>
+          <w:lang w:eastAsia="ru-RU"/>
+        </w:rPr>
+        <w:t xml:space="preserve"> продолжая всё также шагать вперёд, </w:t>
       </w:r>
       <w:r>
         <w:rPr>
@@ -2601,43 +2610,758 @@
         <w:rPr>
           <w:lang w:eastAsia="ru-RU"/>
         </w:rPr>
-        <w:t xml:space="preserve"> – д</w:t>
-      </w:r>
-      <w:r>
-        <w:rPr>
-          <w:lang w:eastAsia="ru-RU"/>
-        </w:rPr>
-        <w:t>аже если город изменился</w:t>
-      </w:r>
-      <w:r>
-        <w:rPr>
-          <w:lang w:eastAsia="ru-RU"/>
-        </w:rPr>
-        <w:t>, тётушка</w:t>
-      </w:r>
-      <w:r>
-        <w:rPr>
-          <w:lang w:eastAsia="ru-RU"/>
-        </w:rPr>
-        <w:t xml:space="preserve"> осталась всё той же любительницей войн и убийств</w:t>
-      </w:r>
-      <w:r>
-        <w:rPr>
-          <w:lang w:eastAsia="ru-RU"/>
-        </w:rPr>
+        <w:t xml:space="preserve"> – даже если город изменился, тётушка осталась всё той же любительницей войн и убийств. От таких мыслей меня бросило в дрожь.</w:t>
+      </w:r>
+    </w:p>
+    <w:p>
+      <w:pPr>
+        <w:ind w:firstLine="708"/>
+        <w:rPr>
+          <w:lang w:eastAsia="ru-RU"/>
+        </w:rPr>
+      </w:pPr>
+      <w:r>
+        <w:rPr>
+          <w:lang w:eastAsia="ru-RU"/>
+        </w:rPr>
+        <w:t>–</w:t>
+      </w:r>
+      <w:r>
+        <w:rPr>
+          <w:lang w:eastAsia="ru-RU"/>
+        </w:rPr>
+        <w:t xml:space="preserve"> Конечно думала, но последние годы, проведённые в школе</w:t>
+      </w:r>
+      <w:r>
+        <w:rPr>
+          <w:lang w:eastAsia="ru-RU"/>
+        </w:rPr>
+        <w:t xml:space="preserve">, немного истощили меня, да и надоело это всё. Вот ты думал раньше или даже сейчас, пока лежал, чем займёшься после выписки? </w:t>
+      </w:r>
+      <w:r>
+        <w:rPr>
+          <w:lang w:eastAsia="ru-RU"/>
+        </w:rPr>
+        <w:t>–</w:t>
+      </w:r>
+      <w:r>
+        <w:rPr>
+          <w:lang w:eastAsia="ru-RU"/>
+        </w:rPr>
+        <w:t xml:space="preserve"> я лишь отрицательно покачал головой в ответ, </w:t>
+      </w:r>
+      <w:r>
+        <w:rPr>
+          <w:lang w:eastAsia="ru-RU"/>
+        </w:rPr>
+        <w:t>–</w:t>
+      </w:r>
+      <w:r>
+        <w:rPr>
+          <w:lang w:eastAsia="ru-RU"/>
+        </w:rPr>
+        <w:t xml:space="preserve"> Так и я о том же: я не знаю, чем зан</w:t>
+      </w:r>
+      <w:r>
+        <w:rPr>
+          <w:lang w:eastAsia="ru-RU"/>
+        </w:rPr>
+        <w:t>яться в такие времена</w:t>
+      </w:r>
+      <w:r>
+        <w:rPr>
+          <w:lang w:eastAsia="ru-RU"/>
+        </w:rPr>
+        <w:t xml:space="preserve">. Всё-таки Архив – это сборище головорезов и наёмников, а </w:t>
+      </w:r>
+      <w:r>
+        <w:rPr>
+          <w:lang w:eastAsia="ru-RU"/>
+        </w:rPr>
+        <w:t xml:space="preserve">не </w:t>
+      </w:r>
+      <w:r>
+        <w:rPr>
+          <w:lang w:eastAsia="ru-RU"/>
+        </w:rPr>
+        <w:t>организация красного креста или миротворческая миссия. Ну по крайней был раньше таким.</w:t>
+      </w:r>
+    </w:p>
+    <w:p>
+      <w:pPr>
+        <w:ind w:firstLine="708"/>
+        <w:rPr>
+          <w:lang w:eastAsia="ru-RU"/>
+        </w:rPr>
+      </w:pPr>
+      <w:r>
+        <w:rPr>
+          <w:lang w:eastAsia="ru-RU"/>
+        </w:rPr>
+        <w:t>Прямые голубые волосы тётушки, длиной ей по пояс, свисали вниз,</w:t>
+      </w:r>
+      <w:r>
+        <w:rPr>
+          <w:lang w:eastAsia="ru-RU"/>
+        </w:rPr>
+        <w:t xml:space="preserve"> едва</w:t>
+      </w:r>
+      <w:r>
+        <w:rPr>
+          <w:lang w:eastAsia="ru-RU"/>
+        </w:rPr>
+        <w:t xml:space="preserve"> касаясь земли. Девушка висела вверх тормашками, то и дело </w:t>
+      </w:r>
+      <w:r>
+        <w:rPr>
+          <w:lang w:eastAsia="ru-RU"/>
+        </w:rPr>
+        <w:t>пыталась дотянуться до пола, тем самым проверяя</w:t>
+      </w:r>
+      <w:r>
+        <w:rPr>
+          <w:lang w:eastAsia="ru-RU"/>
+        </w:rPr>
+        <w:t xml:space="preserve"> свою растяжку</w:t>
+      </w:r>
+      <w:r>
+        <w:rPr>
+          <w:lang w:eastAsia="ru-RU"/>
+        </w:rPr>
+        <w:t>…</w:t>
+      </w:r>
+    </w:p>
+    <w:p>
+      <w:pPr>
+        <w:ind w:firstLine="708"/>
+        <w:rPr>
+          <w:lang w:eastAsia="ru-RU"/>
+        </w:rPr>
+      </w:pPr>
+      <w:r>
+        <w:rPr>
+          <w:lang w:eastAsia="ru-RU"/>
+        </w:rPr>
+        <w:t xml:space="preserve"> </w:t>
+      </w:r>
+      <w:r>
+        <w:rPr>
+          <w:lang w:eastAsia="ru-RU"/>
+        </w:rPr>
+        <w:t>–</w:t>
+      </w:r>
+      <w:r>
+        <w:rPr>
+          <w:lang w:eastAsia="ru-RU"/>
+        </w:rPr>
+        <w:t xml:space="preserve"> Ты и </w:t>
+      </w:r>
+      <w:r>
+        <w:rPr>
+          <w:lang w:eastAsia="ru-RU"/>
+        </w:rPr>
+        <w:t>правда, как ребёнок, ха-ха.</w:t>
+      </w:r>
+    </w:p>
+    <w:p>
+      <w:pPr>
+        <w:ind w:firstLine="708"/>
+        <w:rPr>
+          <w:lang w:eastAsia="ru-RU"/>
+        </w:rPr>
+      </w:pPr>
+      <w:r>
+        <w:rPr>
+          <w:lang w:eastAsia="ru-RU"/>
+        </w:rPr>
+        <w:t xml:space="preserve">Но не успела </w:t>
+      </w:r>
+      <w:proofErr w:type="spellStart"/>
+      <w:r>
+        <w:rPr>
+          <w:lang w:eastAsia="ru-RU"/>
+        </w:rPr>
+        <w:t>Адза</w:t>
+      </w:r>
+      <w:proofErr w:type="spellEnd"/>
+      <w:r>
+        <w:rPr>
+          <w:lang w:eastAsia="ru-RU"/>
+        </w:rPr>
+        <w:t xml:space="preserve"> что-то возразить, как дверь, ведущая на крышу, хлопнула: объявилась, судя по всему, моя «надзирательница» </w:t>
+      </w:r>
+      <w:r>
+        <w:rPr>
+          <w:lang w:eastAsia="ru-RU"/>
+        </w:rPr>
+        <w:t>–</w:t>
+      </w:r>
+      <w:r>
+        <w:rPr>
+          <w:lang w:eastAsia="ru-RU"/>
+        </w:rPr>
+        <w:t xml:space="preserve"> </w:t>
+      </w:r>
+      <w:proofErr w:type="spellStart"/>
+      <w:r>
+        <w:rPr>
+          <w:lang w:eastAsia="ru-RU"/>
+        </w:rPr>
+        <w:t>Астия</w:t>
+      </w:r>
+      <w:proofErr w:type="spellEnd"/>
+      <w:r>
+        <w:rPr>
+          <w:lang w:eastAsia="ru-RU"/>
+        </w:rPr>
+        <w:t xml:space="preserve"> </w:t>
+      </w:r>
+      <w:proofErr w:type="spellStart"/>
+      <w:r>
+        <w:rPr>
+          <w:lang w:eastAsia="ru-RU"/>
+        </w:rPr>
+        <w:t>Хелген</w:t>
+      </w:r>
+      <w:proofErr w:type="spellEnd"/>
+      <w:r>
+        <w:rPr>
+          <w:lang w:eastAsia="ru-RU"/>
+        </w:rPr>
+        <w:t>. Узнал я её по голосу, так как до этого ни разу не видел вживую.</w:t>
+      </w:r>
+    </w:p>
+    <w:p>
+      <w:pPr>
+        <w:ind w:firstLine="708"/>
+        <w:rPr>
+          <w:lang w:eastAsia="ru-RU"/>
+        </w:rPr>
+      </w:pPr>
+      <w:r>
+        <w:rPr>
+          <w:lang w:eastAsia="ru-RU"/>
+        </w:rPr>
+        <w:t>–</w:t>
+      </w:r>
+      <w:r>
+        <w:rPr>
+          <w:lang w:eastAsia="ru-RU"/>
+        </w:rPr>
+        <w:t xml:space="preserve"> </w:t>
+      </w:r>
+      <w:proofErr w:type="spellStart"/>
+      <w:r>
+        <w:rPr>
+          <w:lang w:eastAsia="ru-RU"/>
+        </w:rPr>
+        <w:t>Адза</w:t>
+      </w:r>
+      <w:proofErr w:type="spellEnd"/>
+      <w:r>
+        <w:rPr>
+          <w:lang w:eastAsia="ru-RU"/>
+        </w:rPr>
+        <w:t>-сан, вас на входе ждёт Ивасаки-сан.</w:t>
+      </w:r>
+    </w:p>
+    <w:p>
+      <w:pPr>
+        <w:ind w:firstLine="708"/>
+        <w:rPr>
+          <w:lang w:eastAsia="ru-RU"/>
+        </w:rPr>
+      </w:pPr>
+      <w:r>
+        <w:rPr>
+          <w:lang w:eastAsia="ru-RU"/>
+        </w:rPr>
+        <w:t>–</w:t>
+      </w:r>
+      <w:r>
+        <w:rPr>
+          <w:lang w:eastAsia="ru-RU"/>
+        </w:rPr>
+        <w:t xml:space="preserve"> Э-э-э… </w:t>
+      </w:r>
+      <w:proofErr w:type="spellStart"/>
+      <w:r>
+        <w:rPr>
+          <w:lang w:eastAsia="ru-RU"/>
+        </w:rPr>
+        <w:t>Ч</w:t>
+      </w:r>
+      <w:r>
+        <w:rPr>
+          <w:lang w:eastAsia="ru-RU"/>
+        </w:rPr>
+        <w:t>ё</w:t>
+      </w:r>
+      <w:proofErr w:type="spellEnd"/>
+      <w:r>
+        <w:rPr>
+          <w:lang w:eastAsia="ru-RU"/>
+        </w:rPr>
+        <w:t xml:space="preserve"> он тут забыл?!</w:t>
+      </w:r>
+    </w:p>
+    <w:p>
+      <w:pPr>
+        <w:ind w:firstLine="708"/>
+        <w:rPr>
+          <w:lang w:eastAsia="ru-RU"/>
+        </w:rPr>
+      </w:pPr>
+      <w:r>
+        <w:rPr>
+          <w:lang w:eastAsia="ru-RU"/>
+        </w:rPr>
+        <w:t>Тётушка попыталась подняться обратно, чтобы встать на пол, но она слишком резко дернула ногами</w:t>
+      </w:r>
+      <w:r>
+        <w:rPr>
+          <w:lang w:eastAsia="ru-RU"/>
+        </w:rPr>
+        <w:t xml:space="preserve"> так</w:t>
+      </w:r>
+      <w:r>
+        <w:rPr>
+          <w:lang w:eastAsia="ru-RU"/>
+        </w:rPr>
+        <w:t>, что потеряла равновесие и просто упала вниз головой на крышу больницы.</w:t>
+      </w:r>
+    </w:p>
+    <w:p>
+      <w:pPr>
+        <w:ind w:firstLine="708"/>
+        <w:rPr>
+          <w:lang w:eastAsia="ru-RU"/>
+        </w:rPr>
+      </w:pPr>
+      <w:r>
+        <w:rPr>
+          <w:lang w:eastAsia="ru-RU"/>
+        </w:rPr>
+        <w:lastRenderedPageBreak/>
+        <w:t>–</w:t>
+      </w:r>
+      <w:r>
+        <w:rPr>
+          <w:lang w:eastAsia="ru-RU"/>
+        </w:rPr>
+        <w:t xml:space="preserve"> Чтобы </w:t>
+      </w:r>
+      <w:r>
+        <w:rPr>
+          <w:lang w:eastAsia="ru-RU"/>
+        </w:rPr>
+        <w:t xml:space="preserve">в Архив он катился! Я тут отдохнуть хочу, с племянником пообщаться, а он идёт через весь город, портя мне всё настроение. </w:t>
+      </w:r>
+      <w:proofErr w:type="spellStart"/>
+      <w:r>
+        <w:rPr>
+          <w:lang w:eastAsia="ru-RU"/>
+        </w:rPr>
+        <w:t>Кёгами</w:t>
+      </w:r>
+      <w:proofErr w:type="spellEnd"/>
+      <w:r>
+        <w:rPr>
+          <w:lang w:eastAsia="ru-RU"/>
+        </w:rPr>
+        <w:t>, похоже, что я сегодня уже не вернусь, так что постарайся не скучать.</w:t>
+      </w:r>
+    </w:p>
+    <w:p>
+      <w:pPr>
+        <w:ind w:firstLine="708"/>
+        <w:rPr>
+          <w:lang w:eastAsia="ru-RU"/>
+        </w:rPr>
+      </w:pPr>
+      <w:r>
+        <w:rPr>
+          <w:lang w:eastAsia="ru-RU"/>
+        </w:rPr>
+        <w:t>–</w:t>
+      </w:r>
+      <w:r>
+        <w:rPr>
+          <w:lang w:eastAsia="ru-RU"/>
+        </w:rPr>
+        <w:t xml:space="preserve"> Поняла.</w:t>
+      </w:r>
+    </w:p>
+    <w:p>
+      <w:pPr>
+        <w:ind w:firstLine="708"/>
+        <w:rPr>
+          <w:lang w:eastAsia="ru-RU"/>
+        </w:rPr>
+      </w:pPr>
+      <w:proofErr w:type="spellStart"/>
+      <w:r>
+        <w:rPr>
+          <w:lang w:eastAsia="ru-RU"/>
+        </w:rPr>
+        <w:t>Адза</w:t>
+      </w:r>
+      <w:proofErr w:type="spellEnd"/>
+      <w:r>
+        <w:rPr>
+          <w:lang w:eastAsia="ru-RU"/>
+        </w:rPr>
+        <w:t xml:space="preserve"> быстренько отряхнула св</w:t>
+      </w:r>
+      <w:r>
+        <w:rPr>
+          <w:lang w:eastAsia="ru-RU"/>
+        </w:rPr>
+        <w:t>ою одежду от пыли и, перескочив</w:t>
+      </w:r>
+      <w:r>
+        <w:rPr>
+          <w:lang w:eastAsia="ru-RU"/>
+        </w:rPr>
+        <w:t xml:space="preserve"> забор, оказалась на парковке у больницы. </w:t>
+      </w:r>
+      <w:r>
+        <w:rPr>
+          <w:lang w:eastAsia="ru-RU"/>
+        </w:rPr>
+        <w:t>Дальше было с</w:t>
+      </w:r>
+      <w:r>
+        <w:rPr>
+          <w:lang w:eastAsia="ru-RU"/>
+        </w:rPr>
+        <w:t>лыш</w:t>
+      </w:r>
+      <w:r>
+        <w:rPr>
+          <w:lang w:eastAsia="ru-RU"/>
+        </w:rPr>
+        <w:t xml:space="preserve">но </w:t>
+      </w:r>
+      <w:r>
+        <w:rPr>
+          <w:lang w:eastAsia="ru-RU"/>
+        </w:rPr>
+        <w:t>лишь её неразборчивый крик.</w:t>
+      </w:r>
+    </w:p>
+    <w:p>
+      <w:pPr>
+        <w:rPr>
+          <w:lang w:eastAsia="ru-RU"/>
+        </w:rPr>
+      </w:pPr>
+      <w:r>
+        <w:rPr>
+          <w:lang w:eastAsia="ru-RU"/>
+        </w:rPr>
+        <w:tab/>
+      </w:r>
+      <w:r>
+        <w:rPr>
+          <w:lang w:eastAsia="ru-RU"/>
+        </w:rPr>
+        <w:t>–</w:t>
+      </w:r>
+      <w:r>
+        <w:rPr>
+          <w:lang w:eastAsia="ru-RU"/>
+        </w:rPr>
+        <w:t xml:space="preserve"> А вы, </w:t>
+      </w:r>
+      <w:proofErr w:type="spellStart"/>
+      <w:r>
+        <w:rPr>
+          <w:lang w:eastAsia="ru-RU"/>
+        </w:rPr>
+        <w:t>Кёгами</w:t>
+      </w:r>
+      <w:proofErr w:type="spellEnd"/>
+      <w:r>
+        <w:rPr>
+          <w:lang w:eastAsia="ru-RU"/>
+        </w:rPr>
+        <w:t xml:space="preserve">-сан, уже скоро </w:t>
+      </w:r>
+      <w:r>
+        <w:rPr>
+          <w:lang w:eastAsia="ru-RU"/>
+        </w:rPr>
+        <w:t>сядет солнце и начнёт холодать.</w:t>
+      </w:r>
+    </w:p>
+    <w:p>
+      <w:pPr>
+        <w:rPr>
+          <w:lang w:eastAsia="ru-RU"/>
+        </w:rPr>
+      </w:pPr>
+      <w:r>
+        <w:rPr>
+          <w:lang w:eastAsia="ru-RU"/>
+        </w:rPr>
+        <w:tab/>
+      </w:r>
+      <w:r>
+        <w:rPr>
+          <w:lang w:eastAsia="ru-RU"/>
+        </w:rPr>
+        <w:t>–</w:t>
+      </w:r>
+      <w:r>
+        <w:rPr>
+          <w:lang w:eastAsia="ru-RU"/>
+        </w:rPr>
+        <w:t xml:space="preserve"> Я хочу ещё немного посмотреть на город.</w:t>
+      </w:r>
+    </w:p>
+    <w:p>
+      <w:pPr>
+        <w:rPr>
+          <w:lang w:eastAsia="ru-RU"/>
+        </w:rPr>
+      </w:pPr>
+      <w:r>
+        <w:rPr>
+          <w:lang w:eastAsia="ru-RU"/>
+        </w:rPr>
+        <w:tab/>
+        <w:t xml:space="preserve">Дверь хлопнула. А я также продолжил сидеть на скамье. С крыши больницы открывается прекрасный вид, который даёт забыться. Мыслей в голове не было, просто хотелось разглядывать морскую гладь и </w:t>
+      </w:r>
+      <w:r>
+        <w:rPr>
+          <w:lang w:eastAsia="ru-RU"/>
+        </w:rPr>
+        <w:t xml:space="preserve">новый </w:t>
+      </w:r>
+      <w:proofErr w:type="spellStart"/>
+      <w:r>
+        <w:rPr>
+          <w:lang w:eastAsia="ru-RU"/>
+        </w:rPr>
+        <w:t>Бардског</w:t>
+      </w:r>
+      <w:proofErr w:type="spellEnd"/>
+      <w:r>
+        <w:rPr>
+          <w:lang w:eastAsia="ru-RU"/>
+        </w:rPr>
+        <w:t>…</w:t>
+      </w:r>
+    </w:p>
+    <w:p>
+      <w:pPr>
+        <w:rPr>
+          <w:lang w:eastAsia="ru-RU"/>
+        </w:rPr>
+      </w:pPr>
+    </w:p>
+    <w:p>
+      <w:pPr>
+        <w:pStyle w:val="3"/>
+        <w:rPr>
+          <w:b w:val="0"/>
+        </w:rPr>
+      </w:pPr>
+      <w:r>
+        <w:t>Старый и новый город</w:t>
+      </w:r>
+      <w:r>
+        <w:t xml:space="preserve"> </w:t>
+      </w:r>
+      <w:r>
+        <w:rPr>
+          <w:lang w:val="en-US"/>
+        </w:rPr>
+        <w:t>I</w:t>
+      </w:r>
+      <w:r>
+        <w:t xml:space="preserve"> </w:t>
+      </w:r>
+      <w:r>
+        <w:rPr>
+          <w:b w:val="0"/>
+        </w:rPr>
+        <w:t>(</w:t>
+      </w:r>
+      <w:proofErr w:type="spellStart"/>
+      <w:r>
+        <w:rPr>
+          <w:b w:val="0"/>
+        </w:rPr>
+        <w:t>Кёгами</w:t>
+      </w:r>
+      <w:proofErr w:type="spellEnd"/>
+      <w:r>
+        <w:rPr>
+          <w:b w:val="0"/>
+        </w:rPr>
+        <w:t xml:space="preserve"> </w:t>
+      </w:r>
+      <w:proofErr w:type="spellStart"/>
+      <w:r>
+        <w:rPr>
+          <w:b w:val="0"/>
+        </w:rPr>
+        <w:t>Ридеру</w:t>
+      </w:r>
+      <w:proofErr w:type="spellEnd"/>
+      <w:r>
+        <w:rPr>
+          <w:b w:val="0"/>
+        </w:rPr>
+        <w:t>)</w:t>
+      </w:r>
+    </w:p>
+    <w:p>
+      <w:pPr>
+        <w:jc w:val="right"/>
+      </w:pPr>
+      <w:r>
+        <w:t xml:space="preserve">15-ое </w:t>
+      </w:r>
+      <w:proofErr w:type="spellStart"/>
+      <w:r>
+        <w:t>Шимотсуки</w:t>
+      </w:r>
+      <w:proofErr w:type="spellEnd"/>
+      <w:r>
+        <w:t xml:space="preserve">, 12768 год </w:t>
+      </w:r>
+      <w:proofErr w:type="spellStart"/>
+      <w:r>
+        <w:rPr>
+          <w:lang w:val="en-US"/>
+        </w:rPr>
+        <w:t>AttWC</w:t>
+      </w:r>
+      <w:proofErr w:type="spellEnd"/>
+      <w:r>
         <w:t>.</w:t>
       </w:r>
       <w:r>
-        <w:rPr>
-          <w:lang w:eastAsia="ru-RU"/>
-        </w:rPr>
+        <w:br/>
+      </w:r>
+      <w:r>
+        <w:t xml:space="preserve">Улицы </w:t>
+      </w:r>
+      <w:proofErr w:type="spellStart"/>
+      <w:r>
+        <w:t>Бардскога</w:t>
+      </w:r>
+      <w:proofErr w:type="spellEnd"/>
+      <w:r>
+        <w:t>.</w:t>
+      </w:r>
+    </w:p>
+    <w:p/>
+    <w:p>
+      <w:pPr>
+        <w:ind w:firstLine="708"/>
+      </w:pPr>
+      <w:r>
+        <w:t xml:space="preserve">Меня выписали из больниц сегодня утром, так что хотелось вообще посмотреть на новый </w:t>
+      </w:r>
+      <w:proofErr w:type="spellStart"/>
+      <w:r>
+        <w:t>Бардског</w:t>
+      </w:r>
+      <w:proofErr w:type="spellEnd"/>
+      <w:r>
+        <w:t xml:space="preserve">. Когда я осматривался с крыши больницы позавчера, то заметил </w:t>
+      </w:r>
+      <w:r>
+        <w:t xml:space="preserve">много изменений в городе. </w:t>
+      </w:r>
+    </w:p>
+    <w:p>
+      <w:pPr>
+        <w:ind w:firstLine="708"/>
+      </w:pPr>
+      <w:r>
+        <w:t xml:space="preserve">Например, так как город был построен </w:t>
+      </w:r>
+      <w:r>
+        <w:t>внутри небольшого овального острова, отделённого от материка природным рвом,</w:t>
+      </w:r>
+      <w:r>
+        <w:t xml:space="preserve"> то</w:t>
+      </w:r>
+      <w:r>
+        <w:t xml:space="preserve"> раньше </w:t>
+      </w:r>
+      <w:proofErr w:type="spellStart"/>
+      <w:r>
+        <w:t>Бардског</w:t>
+      </w:r>
+      <w:proofErr w:type="spellEnd"/>
+      <w:r>
+        <w:t xml:space="preserve"> имел внешнее кольцо стен, чтобы всегда иметь доступ к морю в случае осады. Сейчас же от стен ни осталось и следа</w:t>
+      </w:r>
+      <w:r>
+        <w:t xml:space="preserve"> кроме пары одиноких башен на окраинах</w:t>
+      </w:r>
+      <w:r>
+        <w:t>,</w:t>
+      </w:r>
+      <w:r>
+        <w:t xml:space="preserve"> а сам</w:t>
+      </w:r>
+      <w:r>
+        <w:t xml:space="preserve"> город вытянулся далеко за границы острова, на запад.</w:t>
+      </w:r>
+    </w:p>
+    <w:p>
+      <w:pPr>
+        <w:ind w:firstLine="708"/>
+        <w:rPr>
+          <w:lang w:eastAsia="ru-RU"/>
+        </w:rPr>
+      </w:pPr>
+      <w:r>
+        <w:t xml:space="preserve">То же самое и с портами: </w:t>
+      </w:r>
+      <w:r>
+        <w:t>вся прибрежная часть островного, или же «старого», города превратилась в один большой порт кроме буквально пары десятка километров, отведённых под набережную. Доки, причалы, яхт клубы, транзитные станции для грузов и людей</w:t>
+      </w:r>
+      <w:r>
+        <w:t>,</w:t>
+      </w:r>
+      <w:r>
         <w:t xml:space="preserve"> </w:t>
       </w:r>
-      <w:r>
-        <w:rPr>
-          <w:lang w:eastAsia="ru-RU"/>
-        </w:rPr>
-        <w:t>От таких мыслей меня бросило в дрожь.</w:t>
+      <w:proofErr w:type="spellStart"/>
+      <w:r>
+        <w:t>Бардског</w:t>
+      </w:r>
+      <w:proofErr w:type="spellEnd"/>
+      <w:r>
+        <w:t xml:space="preserve"> превратился в нечто иное, что я помнил раньше, сравнимое со столицей Беотийской Империи</w:t>
+      </w:r>
+      <w:r>
+        <w:t xml:space="preserve"> </w:t>
+      </w:r>
+      <w:r>
+        <w:rPr>
+          <w:lang w:eastAsia="ru-RU"/>
+        </w:rPr>
+        <w:t>–</w:t>
+      </w:r>
+      <w:r>
+        <w:t xml:space="preserve"> </w:t>
+      </w:r>
+      <w:proofErr w:type="spellStart"/>
+      <w:r>
+        <w:t>Левадией</w:t>
+      </w:r>
+      <w:proofErr w:type="spellEnd"/>
+      <w:r>
+        <w:t>.</w:t>
       </w:r>
     </w:p>
     <w:p>
@@ -2648,58 +3372,42 @@
         </w:rPr>
       </w:pPr>
       <w:r>
-        <w:rPr>
-          <w:lang w:eastAsia="ru-RU"/>
-        </w:rPr>
-        <w:t>–</w:t>
-      </w:r>
-      <w:r>
-        <w:rPr>
-          <w:lang w:eastAsia="ru-RU"/>
-        </w:rPr>
-        <w:t xml:space="preserve"> Конечно думала, но последние годы, проведённые в школе</w:t>
-      </w:r>
-      <w:r>
-        <w:rPr>
-          <w:lang w:eastAsia="ru-RU"/>
-        </w:rPr>
-        <w:t xml:space="preserve">, немного истощили меня, да и надоело это всё. Вот ты думал раньше или даже сейчас, пока лежал, чем займёшься после выписки? </w:t>
-      </w:r>
-      <w:r>
-        <w:rPr>
-          <w:lang w:eastAsia="ru-RU"/>
-        </w:rPr>
-        <w:t>–</w:t>
-      </w:r>
-      <w:r>
-        <w:rPr>
-          <w:lang w:eastAsia="ru-RU"/>
-        </w:rPr>
-        <w:t xml:space="preserve"> я лишь отрицательно покачал головой в ответ, </w:t>
-      </w:r>
-      <w:r>
-        <w:rPr>
-          <w:lang w:eastAsia="ru-RU"/>
-        </w:rPr>
-        <w:t>–</w:t>
-      </w:r>
-      <w:r>
-        <w:rPr>
-          <w:lang w:eastAsia="ru-RU"/>
-        </w:rPr>
-        <w:t xml:space="preserve"> Так и я о том же: я не знаю, чем зан</w:t>
-      </w:r>
-      <w:r>
-        <w:rPr>
-          <w:lang w:eastAsia="ru-RU"/>
-        </w:rPr>
-        <w:t>яться в такие времена</w:t>
-      </w:r>
-      <w:r>
-        <w:rPr>
-          <w:lang w:eastAsia="ru-RU"/>
-        </w:rPr>
-        <w:t>. Всё-таки Архив – это сборище головорезов и наёмников, а организация красного креста или миротворческая миссия. Ну по крайней был раньше таким.</w:t>
+        <w:t xml:space="preserve">Первое место, </w:t>
+      </w:r>
+      <w:r>
+        <w:t xml:space="preserve">которое я хотел увидеть после реконструкции </w:t>
+      </w:r>
+      <w:proofErr w:type="spellStart"/>
+      <w:r>
+        <w:t>Бардскога</w:t>
+      </w:r>
+      <w:proofErr w:type="spellEnd"/>
+      <w:r>
+        <w:t xml:space="preserve">, </w:t>
+      </w:r>
+      <w:r>
+        <w:rPr>
+          <w:lang w:eastAsia="ru-RU"/>
+        </w:rPr>
+        <w:t>–</w:t>
+      </w:r>
+      <w:r>
+        <w:rPr>
+          <w:lang w:eastAsia="ru-RU"/>
+        </w:rPr>
+        <w:t xml:space="preserve"> это набережная.</w:t>
+      </w:r>
+      <w:r>
+        <w:rPr>
+          <w:lang w:eastAsia="ru-RU"/>
+        </w:rPr>
+        <w:t xml:space="preserve"> На первый взгляд она может показаться серой и скучной</w:t>
+      </w:r>
+      <w:r>
+        <w:rPr>
+          <w:lang w:eastAsia="ru-RU"/>
+        </w:rPr>
+        <w:t>: обычные асфальтированные дорожки для пешеходов и велосипедистов, ограждённые со стороны воды невысокой каменной стеной метром высотой. Береговая линия тянулась вокруг абсолютно всего острова, переходя на материк вдоль реки.</w:t>
       </w:r>
     </w:p>
     <w:p>
@@ -2713,49 +3421,7 @@
         <w:rPr>
           <w:lang w:eastAsia="ru-RU"/>
         </w:rPr>
-        <w:t>Прямые голубые волосы тётушки, длиной ей по пояс, свисали вниз,</w:t>
-      </w:r>
-      <w:r>
-        <w:rPr>
-          <w:lang w:eastAsia="ru-RU"/>
-        </w:rPr>
-        <w:t xml:space="preserve"> едва</w:t>
-      </w:r>
-      <w:r>
-        <w:rPr>
-          <w:lang w:eastAsia="ru-RU"/>
-        </w:rPr>
-        <w:t xml:space="preserve"> касаясь земли. Девушка висела вверх тормашками, то и дело </w:t>
-      </w:r>
-      <w:r>
-        <w:rPr>
-          <w:lang w:eastAsia="ru-RU"/>
-        </w:rPr>
-        <w:t>пыталась</w:t>
-      </w:r>
-      <w:r>
-        <w:rPr>
-          <w:lang w:eastAsia="ru-RU"/>
-        </w:rPr>
-        <w:t xml:space="preserve"> дотянуться до пола</w:t>
-      </w:r>
-      <w:r>
-        <w:rPr>
-          <w:lang w:eastAsia="ru-RU"/>
-        </w:rPr>
-        <w:t>, тем самым проверяя</w:t>
-      </w:r>
-      <w:r>
-        <w:rPr>
-          <w:lang w:eastAsia="ru-RU"/>
-        </w:rPr>
-        <w:t xml:space="preserve"> свою растяжку</w:t>
-      </w:r>
-      <w:r>
-        <w:rPr>
-          <w:lang w:eastAsia="ru-RU"/>
-        </w:rPr>
-        <w:t>…</w:t>
+        <w:t>Но достаточно пройти к ближайшему торговому кварталу или рыбному рынку, и сразу вокруг появляются толпы людей: туристы, торговцы, путешественники и авантюристы или же просто местные жители.</w:t>
       </w:r>
     </w:p>
     <w:p>
@@ -2769,25 +3435,37 @@
         <w:rPr>
           <w:lang w:eastAsia="ru-RU"/>
         </w:rPr>
-        <w:t xml:space="preserve"> </w:t>
-      </w:r>
-      <w:r>
-        <w:rPr>
-          <w:lang w:eastAsia="ru-RU"/>
-        </w:rPr>
-        <w:t>–</w:t>
-      </w:r>
-      <w:r>
-        <w:rPr>
-          <w:lang w:eastAsia="ru-RU"/>
-        </w:rPr>
-        <w:t xml:space="preserve"> Ты и </w:t>
-      </w:r>
-      <w:r>
-        <w:rPr>
-          <w:lang w:eastAsia="ru-RU"/>
-        </w:rPr>
-        <w:t>правда, как ребёнок, ха-ха.</w:t>
+        <w:t>Так я прошёл</w:t>
+      </w:r>
+      <w:r>
+        <w:rPr>
+          <w:lang w:eastAsia="ru-RU"/>
+        </w:rPr>
+        <w:t xml:space="preserve"> около километра. По пути </w:t>
+      </w:r>
+      <w:r>
+        <w:rPr>
+          <w:lang w:eastAsia="ru-RU"/>
+        </w:rPr>
+        <w:t>я испытал</w:t>
+      </w:r>
+      <w:r>
+        <w:rPr>
+          <w:lang w:eastAsia="ru-RU"/>
+        </w:rPr>
+        <w:t xml:space="preserve"> много эмоций</w:t>
+      </w:r>
+      <w:r>
+        <w:rPr>
+          <w:lang w:eastAsia="ru-RU"/>
+        </w:rPr>
+        <w:t>: не было части зданий, в которых</w:t>
+      </w:r>
+      <w:r>
+        <w:rPr>
+          <w:lang w:eastAsia="ru-RU"/>
+        </w:rPr>
+        <w:t xml:space="preserve"> я проводил свои подростковые годы; исчезли все грузовые суда из залива перед островом, вместо них – редкие частные яхты и катера… Единственное, что осталось – это морской бриз и сильный привкус соли в воздухе.</w:t>
       </w:r>
     </w:p>
     <w:p>
@@ -2801,7 +3479,176 @@
         <w:rPr>
           <w:lang w:eastAsia="ru-RU"/>
         </w:rPr>
-        <w:t xml:space="preserve">Но не успела </w:t>
+        <w:lastRenderedPageBreak/>
+        <w:t>–</w:t>
+      </w:r>
+      <w:r>
+        <w:rPr>
+          <w:lang w:eastAsia="ru-RU"/>
+        </w:rPr>
+        <w:t xml:space="preserve"> А вот и он, </w:t>
+      </w:r>
+      <w:r>
+        <w:rPr>
+          <w:lang w:eastAsia="ru-RU"/>
+        </w:rPr>
+        <w:t>–</w:t>
+      </w:r>
+      <w:r>
+        <w:rPr>
+          <w:lang w:eastAsia="ru-RU"/>
+        </w:rPr>
+        <w:t xml:space="preserve"> пробормотал я сам себе, сверяя адрес на углу одного из домов.</w:t>
+      </w:r>
+    </w:p>
+    <w:p>
+      <w:pPr>
+        <w:ind w:firstLine="708"/>
+        <w:rPr>
+          <w:lang w:eastAsia="ru-RU"/>
+        </w:rPr>
+      </w:pPr>
+      <w:r>
+        <w:rPr>
+          <w:lang w:eastAsia="ru-RU"/>
+        </w:rPr>
+        <w:t>Торговый квартал «</w:t>
+      </w:r>
+      <w:proofErr w:type="spellStart"/>
+      <w:r>
+        <w:rPr>
+          <w:lang w:eastAsia="ru-RU"/>
+        </w:rPr>
+        <w:t>Адзуя</w:t>
+      </w:r>
+      <w:proofErr w:type="spellEnd"/>
+      <w:r>
+        <w:rPr>
+          <w:lang w:eastAsia="ru-RU"/>
+        </w:rPr>
+        <w:t>». В этом районе я вырос и провёл 18 лет жизни, с ним у меня связано много детских и подростковых воспоминаний.</w:t>
+      </w:r>
+    </w:p>
+    <w:p>
+      <w:pPr>
+        <w:ind w:firstLine="708"/>
+        <w:rPr>
+          <w:lang w:eastAsia="ru-RU"/>
+        </w:rPr>
+      </w:pPr>
+      <w:r>
+        <w:rPr>
+          <w:lang w:eastAsia="ru-RU"/>
+        </w:rPr>
+        <w:t>Что касается самого квартала, то он считается до сих пор бедным относительно других в старом городе: здесь не найдёшь золотую молодёжь</w:t>
+      </w:r>
+      <w:r>
+        <w:rPr>
+          <w:lang w:eastAsia="ru-RU"/>
+        </w:rPr>
+        <w:t>, торговые центры и офисные здания.</w:t>
+      </w:r>
+    </w:p>
+    <w:p>
+      <w:pPr>
+        <w:ind w:firstLine="708"/>
+        <w:rPr>
+          <w:lang w:eastAsia="ru-RU"/>
+        </w:rPr>
+      </w:pPr>
+      <w:r>
+        <w:rPr>
+          <w:lang w:eastAsia="ru-RU"/>
+        </w:rPr>
+        <w:t xml:space="preserve">Весь район был выполнен в традиционном </w:t>
+      </w:r>
+      <w:proofErr w:type="spellStart"/>
+      <w:r>
+        <w:rPr>
+          <w:lang w:eastAsia="ru-RU"/>
+        </w:rPr>
+        <w:t>Тсугеникейском</w:t>
+      </w:r>
+      <w:proofErr w:type="spellEnd"/>
+      <w:r>
+        <w:rPr>
+          <w:lang w:eastAsia="ru-RU"/>
+        </w:rPr>
+        <w:t>, или же по-другому Восточном, стиле; никто не пытался отойти от этого негласного правила. Средняя высота застройки – это 3 этажа: первый обычно отводили на какой-то узкоспециализированный семейный бизнес, в то время как два других – жилые.</w:t>
+      </w:r>
+    </w:p>
+    <w:p>
+      <w:pPr>
+        <w:ind w:firstLine="708"/>
+        <w:rPr>
+          <w:lang w:eastAsia="ru-RU"/>
+        </w:rPr>
+      </w:pPr>
+      <w:r>
+        <w:rPr>
+          <w:lang w:eastAsia="ru-RU"/>
+        </w:rPr>
+        <w:t xml:space="preserve">Пройдя около 100-ни метров вперёд, я пришёл к назначенному </w:t>
+      </w:r>
+      <w:proofErr w:type="spellStart"/>
+      <w:r>
+        <w:rPr>
+          <w:lang w:eastAsia="ru-RU"/>
+        </w:rPr>
+        <w:t>Адзой</w:t>
+      </w:r>
+      <w:proofErr w:type="spellEnd"/>
+      <w:r>
+        <w:rPr>
+          <w:lang w:eastAsia="ru-RU"/>
+        </w:rPr>
+        <w:t xml:space="preserve"> месту – кафе «</w:t>
+      </w:r>
+      <w:proofErr w:type="spellStart"/>
+      <w:r>
+        <w:rPr>
+          <w:lang w:eastAsia="ru-RU"/>
+        </w:rPr>
+        <w:t>Осакай</w:t>
+      </w:r>
+      <w:proofErr w:type="spellEnd"/>
+      <w:r>
+        <w:rPr>
+          <w:lang w:eastAsia="ru-RU"/>
+        </w:rPr>
+        <w:t xml:space="preserve">», подающее просто превосходные </w:t>
+      </w:r>
+      <w:r>
+        <w:rPr>
+          <w:lang w:eastAsia="ru-RU"/>
+        </w:rPr>
+        <w:t xml:space="preserve">редкие </w:t>
+      </w:r>
+      <w:r>
+        <w:rPr>
+          <w:lang w:eastAsia="ru-RU"/>
+        </w:rPr>
+        <w:t>сорта чая и кофе, а также десерты.</w:t>
+      </w:r>
+    </w:p>
+    <w:p>
+      <w:pPr>
+        <w:ind w:firstLine="708"/>
+        <w:rPr>
+          <w:lang w:eastAsia="ru-RU"/>
+        </w:rPr>
+      </w:pPr>
+      <w:r>
+        <w:rPr>
+          <w:lang w:eastAsia="ru-RU"/>
+        </w:rPr>
+        <w:t>–</w:t>
+      </w:r>
+      <w:r>
+        <w:rPr>
+          <w:lang w:eastAsia="ru-RU"/>
+        </w:rPr>
+        <w:t xml:space="preserve"> Здравствуйте, у меня столик на 10 часов. Заказывала </w:t>
       </w:r>
       <w:proofErr w:type="spellStart"/>
       <w:r>
@@ -2815,47 +3662,7 @@
         <w:rPr>
           <w:lang w:eastAsia="ru-RU"/>
         </w:rPr>
-        <w:t xml:space="preserve"> что-то возразить, как дверь, ведущая на крышу, хлопнула: объявилась, судя по всему, моя «надзирательница» </w:t>
-      </w:r>
-      <w:r>
-        <w:rPr>
-          <w:lang w:eastAsia="ru-RU"/>
-        </w:rPr>
-        <w:t>–</w:t>
-      </w:r>
-      <w:r>
-        <w:rPr>
-          <w:lang w:eastAsia="ru-RU"/>
-        </w:rPr>
-        <w:t xml:space="preserve"> </w:t>
-      </w:r>
-      <w:proofErr w:type="spellStart"/>
-      <w:r>
-        <w:rPr>
-          <w:lang w:eastAsia="ru-RU"/>
-        </w:rPr>
-        <w:t>Астия</w:t>
-      </w:r>
-      <w:proofErr w:type="spellEnd"/>
-      <w:r>
-        <w:rPr>
-          <w:lang w:eastAsia="ru-RU"/>
-        </w:rPr>
-        <w:t xml:space="preserve"> </w:t>
-      </w:r>
-      <w:proofErr w:type="spellStart"/>
-      <w:r>
-        <w:rPr>
-          <w:lang w:eastAsia="ru-RU"/>
-        </w:rPr>
-        <w:t>Хелген</w:t>
-      </w:r>
-      <w:proofErr w:type="spellEnd"/>
-      <w:r>
-        <w:rPr>
-          <w:lang w:eastAsia="ru-RU"/>
-        </w:rPr>
-        <w:t>. Узнал я её по голосу, так как до этого ни разу не видел вживую.</w:t>
+        <w:t xml:space="preserve"> Рейна.</w:t>
       </w:r>
     </w:p>
     <w:p>
@@ -2869,27 +3676,7 @@
         <w:rPr>
           <w:lang w:eastAsia="ru-RU"/>
         </w:rPr>
-        <w:t>–</w:t>
-      </w:r>
-      <w:r>
-        <w:rPr>
-          <w:lang w:eastAsia="ru-RU"/>
-        </w:rPr>
-        <w:t xml:space="preserve"> </w:t>
-      </w:r>
-      <w:proofErr w:type="spellStart"/>
-      <w:r>
-        <w:rPr>
-          <w:lang w:eastAsia="ru-RU"/>
-        </w:rPr>
-        <w:t>Адза</w:t>
-      </w:r>
-      <w:proofErr w:type="spellEnd"/>
-      <w:r>
-        <w:rPr>
-          <w:lang w:eastAsia="ru-RU"/>
-        </w:rPr>
-        <w:t>-сан, вас на входе ждёт Ивасаки-сан.</w:t>
+        <w:t>Я разулся на входе и снял куртку, и без лишних слов меня проводили до небольшой комнатки без стульев с низким столиком.</w:t>
       </w:r>
     </w:p>
     <w:p>
@@ -2903,33 +3690,7 @@
         <w:rPr>
           <w:lang w:eastAsia="ru-RU"/>
         </w:rPr>
-        <w:t>–</w:t>
-      </w:r>
-      <w:r>
-        <w:rPr>
-          <w:lang w:eastAsia="ru-RU"/>
-        </w:rPr>
-        <w:t xml:space="preserve"> Э-э-э… </w:t>
-      </w:r>
-      <w:proofErr w:type="spellStart"/>
-      <w:r>
-        <w:rPr>
-          <w:lang w:eastAsia="ru-RU"/>
-        </w:rPr>
-        <w:t>Ч</w:t>
-      </w:r>
-      <w:r>
-        <w:rPr>
-          <w:lang w:eastAsia="ru-RU"/>
-        </w:rPr>
-        <w:t>о</w:t>
-      </w:r>
-      <w:proofErr w:type="spellEnd"/>
-      <w:r>
-        <w:rPr>
-          <w:lang w:eastAsia="ru-RU"/>
-        </w:rPr>
-        <w:t xml:space="preserve"> он тут забыл?!</w:t>
+        <w:t>Вид из окна выходит на бетонный короткий мост между островом и материком. Движение было очень оживлённым, но, к счастью, в старый город был запрещён въезд грузового и крупного транспорта вроде автобусов и грузовиков.</w:t>
       </w:r>
     </w:p>
     <w:p>
@@ -2943,7 +3704,7 @@
         <w:rPr>
           <w:lang w:eastAsia="ru-RU"/>
         </w:rPr>
-        <w:t>Тётушка попыталась подняться обратно, чтобы встать на пол, но она слишком резко дернула ногами, что потеряла равновесие и просто упала вниз головой на крышу больницы.</w:t>
+        <w:t xml:space="preserve">Разглядывая улицу, я не заметил, как пришла тётушка. </w:t>
       </w:r>
     </w:p>
     <w:p>
@@ -2957,34 +3718,13 @@
         <w:rPr>
           <w:lang w:eastAsia="ru-RU"/>
         </w:rPr>
-        <w:lastRenderedPageBreak/>
-        <w:t>–</w:t>
-      </w:r>
-      <w:r>
-        <w:rPr>
-          <w:lang w:eastAsia="ru-RU"/>
-        </w:rPr>
-        <w:t xml:space="preserve"> Чтобы </w:t>
-      </w:r>
-      <w:r>
-        <w:rPr>
-          <w:lang w:eastAsia="ru-RU"/>
-        </w:rPr>
-        <w:t xml:space="preserve">в Архив он катился! Я тут отдохнуть хочу, с племянником пообщаться, а он идёт через весь город, портя мне всё настроение. </w:t>
-      </w:r>
-      <w:proofErr w:type="spellStart"/>
-      <w:r>
-        <w:rPr>
-          <w:lang w:eastAsia="ru-RU"/>
-        </w:rPr>
-        <w:t>Астия</w:t>
-      </w:r>
-      <w:proofErr w:type="spellEnd"/>
-      <w:r>
-        <w:rPr>
-          <w:lang w:eastAsia="ru-RU"/>
-        </w:rPr>
-        <w:t xml:space="preserve">, отведи </w:t>
+        <w:t>–</w:t>
+      </w:r>
+      <w:r>
+        <w:rPr>
+          <w:lang w:eastAsia="ru-RU"/>
+        </w:rPr>
+        <w:t xml:space="preserve"> Доброе утро, </w:t>
       </w:r>
       <w:proofErr w:type="spellStart"/>
       <w:r>
@@ -2998,7 +3738,7 @@
         <w:rPr>
           <w:lang w:eastAsia="ru-RU"/>
         </w:rPr>
-        <w:t xml:space="preserve"> в палату, не думаю, что у меня сегодня появиться ещё свободное время.</w:t>
+        <w:t>.</w:t>
       </w:r>
     </w:p>
     <w:p>
@@ -3012,13 +3752,13 @@
         <w:rPr>
           <w:lang w:eastAsia="ru-RU"/>
         </w:rPr>
-        <w:t>–</w:t>
-      </w:r>
-      <w:r>
-        <w:rPr>
-          <w:lang w:eastAsia="ru-RU"/>
-        </w:rPr>
-        <w:t xml:space="preserve"> Поняла.</w:t>
+        <w:t>Она была одета в чёрный строгий костюм, состоящий из женского</w:t>
+      </w:r>
+      <w:r>
+        <w:rPr>
+          <w:lang w:eastAsia="ru-RU"/>
+        </w:rPr>
+        <w:t xml:space="preserve"> пиджака и брюк; в руках она держала небольшой стальной кейс и коричневое пальто длинной почти до колен. Вместе с ней зашёл и официант: он принёс меню, повесил на вешалку, что в углу комнаты, верхнюю одежду и пиджак тётушки и также тихо ушёл.</w:t>
       </w:r>
     </w:p>
     <w:p>
@@ -3028,19 +3768,145 @@
           <w:lang w:eastAsia="ru-RU"/>
         </w:rPr>
       </w:pPr>
-      <w:proofErr w:type="spellStart"/>
-      <w:r>
-        <w:rPr>
-          <w:lang w:eastAsia="ru-RU"/>
-        </w:rPr>
-        <w:t>Адза</w:t>
-      </w:r>
-      <w:proofErr w:type="spellEnd"/>
-      <w:r>
-        <w:rPr>
-          <w:lang w:eastAsia="ru-RU"/>
-        </w:rPr>
-        <w:t xml:space="preserve"> быстренько отряхнула свою одежду от пыли и, перескочив, забор, оказалась на парковке у больницы. Слышно дальше было лишь её неразборчивый крик.</w:t>
+      <w:r>
+        <w:rPr>
+          <w:lang w:eastAsia="ru-RU"/>
+        </w:rPr>
+        <w:t>–</w:t>
+      </w:r>
+      <w:r>
+        <w:rPr>
+          <w:lang w:eastAsia="ru-RU"/>
+        </w:rPr>
+        <w:t xml:space="preserve"> Утречко. Тебе не холодно будет? </w:t>
+      </w:r>
+      <w:r>
+        <w:rPr>
+          <w:lang w:eastAsia="ru-RU"/>
+        </w:rPr>
+        <w:t>–</w:t>
+      </w:r>
+      <w:r>
+        <w:rPr>
+          <w:lang w:eastAsia="ru-RU"/>
+        </w:rPr>
+        <w:t xml:space="preserve"> тётушка осталась лишь в одной тоненькой белой рубашке с коротким рукавом, а в комнате температура не сильно отличалась от уличной.</w:t>
+      </w:r>
+    </w:p>
+    <w:p>
+      <w:pPr>
+        <w:ind w:firstLine="708"/>
+        <w:rPr>
+          <w:lang w:eastAsia="ru-RU"/>
+        </w:rPr>
+      </w:pPr>
+      <w:r>
+        <w:rPr>
+          <w:lang w:eastAsia="ru-RU"/>
+        </w:rPr>
+        <w:t>Тётушка лишь отрицательно покачала головой, но примерно через</w:t>
+      </w:r>
+      <w:r>
+        <w:rPr>
+          <w:lang w:eastAsia="ru-RU"/>
+        </w:rPr>
+        <w:t xml:space="preserve"> минуту, пока разглядывала меню, зажмурилась и тихо чихнула…</w:t>
+      </w:r>
+    </w:p>
+    <w:p>
+      <w:pPr>
+        <w:ind w:firstLine="708"/>
+        <w:rPr>
+          <w:lang w:eastAsia="ru-RU"/>
+        </w:rPr>
+      </w:pPr>
+      <w:r>
+        <w:rPr>
+          <w:lang w:eastAsia="ru-RU"/>
+        </w:rPr>
+        <w:t>–</w:t>
+      </w:r>
+      <w:r>
+        <w:rPr>
+          <w:lang w:eastAsia="ru-RU"/>
+        </w:rPr>
+        <w:t xml:space="preserve"> Да уж, </w:t>
+      </w:r>
+      <w:r>
+        <w:rPr>
+          <w:lang w:eastAsia="ru-RU"/>
+        </w:rPr>
+        <w:t>–</w:t>
+      </w:r>
+      <w:r>
+        <w:rPr>
+          <w:lang w:eastAsia="ru-RU"/>
+        </w:rPr>
+        <w:t xml:space="preserve"> прошептала она, потирая нос.</w:t>
+      </w:r>
+    </w:p>
+    <w:p>
+      <w:pPr>
+        <w:ind w:firstLine="708"/>
+        <w:rPr>
+          <w:lang w:eastAsia="ru-RU"/>
+        </w:rPr>
+      </w:pPr>
+      <w:r>
+        <w:rPr>
+          <w:lang w:eastAsia="ru-RU"/>
+        </w:rPr>
+        <w:t>–</w:t>
+      </w:r>
+      <w:r>
+        <w:rPr>
+          <w:lang w:eastAsia="ru-RU"/>
+        </w:rPr>
+        <w:t xml:space="preserve"> Так и заболеть можно, </w:t>
+      </w:r>
+      <w:r>
+        <w:rPr>
+          <w:lang w:eastAsia="ru-RU"/>
+        </w:rPr>
+        <w:t>–</w:t>
+      </w:r>
+      <w:r>
+        <w:rPr>
+          <w:lang w:eastAsia="ru-RU"/>
+        </w:rPr>
+        <w:t xml:space="preserve"> пришлось подняться, снять пиджак обратно с вешалки и накинуть его на тётушку, </w:t>
+      </w:r>
+      <w:r>
+        <w:rPr>
+          <w:lang w:eastAsia="ru-RU"/>
+        </w:rPr>
+        <w:t>–</w:t>
+      </w:r>
+      <w:r>
+        <w:rPr>
+          <w:lang w:eastAsia="ru-RU"/>
+        </w:rPr>
+        <w:t xml:space="preserve"> думаю, стоит заказать чего-нибудь погорячее.</w:t>
+      </w:r>
+    </w:p>
+    <w:p>
+      <w:pPr>
+        <w:ind w:firstLine="708"/>
+        <w:rPr>
+          <w:lang w:eastAsia="ru-RU"/>
+        </w:rPr>
+      </w:pPr>
+      <w:r>
+        <w:rPr>
+          <w:lang w:eastAsia="ru-RU"/>
+        </w:rPr>
+        <w:t>–</w:t>
+      </w:r>
+      <w:r>
+        <w:rPr>
+          <w:lang w:eastAsia="ru-RU"/>
+        </w:rPr>
+        <w:t xml:space="preserve"> Ты прав… И спасибо.</w:t>
       </w:r>
       <w:bookmarkStart w:id="0" w:name="_GoBack"/>
       <w:bookmarkEnd w:id="0"/>
@@ -4419,7 +5285,7 @@
 </file>
 
 <file path=customXml/itemProps1.xml><?xml version="1.0" encoding="utf-8"?>
-<ds:datastoreItem xmlns:ds="http://schemas.openxmlformats.org/officeDocument/2006/customXml" ds:itemID="{50772512-9343-4A4F-8DF0-D61F5D2AFEBA}">
+<ds:datastoreItem xmlns:ds="http://schemas.openxmlformats.org/officeDocument/2006/customXml" ds:itemID="{99AEB2B4-4854-40DF-BEDA-1F648EFAD6BF}">
   <ds:schemaRefs>
     <ds:schemaRef ds:uri="http://schemas.openxmlformats.org/officeDocument/2006/bibliography"/>
   </ds:schemaRefs>

</xml_diff>

<commit_message>
Added some new references
</commit_message>
<xml_diff>
--- a/Novel/Eternity Drifter/Act 1; Initialize.docx
+++ b/Novel/Eternity Drifter/Act 1; Initialize.docx
@@ -5426,31 +5426,19 @@
         <w:rPr>
           <w:lang w:eastAsia="ru-RU"/>
         </w:rPr>
-        <w:t>–</w:t>
-      </w:r>
-      <w:r>
-        <w:rPr>
-          <w:lang w:eastAsia="ru-RU"/>
-        </w:rPr>
-        <w:t xml:space="preserve"> Чем дольше ты будешь здесь и думать о смерти близких, тем хуже для тебя,</w:t>
-      </w:r>
-      <w:r>
-        <w:rPr>
-          <w:lang w:eastAsia="ru-RU"/>
-        </w:rPr>
-        <w:t xml:space="preserve"> </w:t>
-      </w:r>
-      <w:r>
-        <w:rPr>
-          <w:lang w:eastAsia="ru-RU"/>
-        </w:rPr>
-        <w:t>–</w:t>
-      </w:r>
-      <w:r>
-        <w:rPr>
-          <w:lang w:eastAsia="ru-RU"/>
-        </w:rPr>
-        <w:t xml:space="preserve"> сказал он мне, </w:t>
+        <w:t>– Чем дольше ты будешь здесь и думать о смерти близких, тем хуже для тебя,</w:t>
+      </w:r>
+      <w:r>
+        <w:rPr>
+          <w:lang w:eastAsia="ru-RU"/>
+        </w:rPr>
+        <w:t xml:space="preserve"> </w:t>
+      </w:r>
+      <w:r>
+        <w:rPr>
+          <w:lang w:eastAsia="ru-RU"/>
+        </w:rPr>
+        <w:t xml:space="preserve">– сказал он мне, </w:t>
       </w:r>
       <w:r>
         <w:rPr>
@@ -5545,13 +5533,332 @@
         <w:rPr>
           <w:lang w:eastAsia="ru-RU"/>
         </w:rPr>
+        <w:t xml:space="preserve">– </w:t>
+      </w:r>
+      <w:proofErr w:type="spellStart"/>
+      <w:r>
+        <w:rPr>
+          <w:lang w:eastAsia="ru-RU"/>
+        </w:rPr>
+        <w:t>Виа</w:t>
+      </w:r>
+      <w:proofErr w:type="spellEnd"/>
+      <w:r>
+        <w:rPr>
+          <w:lang w:eastAsia="ru-RU"/>
+        </w:rPr>
+        <w:t xml:space="preserve">, это же тело </w:t>
+      </w:r>
+      <w:proofErr w:type="spellStart"/>
+      <w:r>
+        <w:rPr>
+          <w:lang w:eastAsia="ru-RU"/>
+        </w:rPr>
+        <w:t>Кайнэ</w:t>
+      </w:r>
+      <w:proofErr w:type="spellEnd"/>
+      <w:r>
+        <w:rPr>
+          <w:lang w:eastAsia="ru-RU"/>
+        </w:rPr>
+        <w:t>, верно?</w:t>
+      </w:r>
+    </w:p>
+    <w:p>
+      <w:pPr>
+        <w:ind w:firstLine="708"/>
+        <w:rPr>
+          <w:lang w:eastAsia="ru-RU"/>
+        </w:rPr>
+      </w:pPr>
+      <w:r>
+        <w:rPr>
+          <w:lang w:eastAsia="ru-RU"/>
+        </w:rPr>
+        <w:t xml:space="preserve">Дядюшка лишь кивнул головой, не говоря ни слова. Если обычно он выглядел очень спокойным и </w:t>
+      </w:r>
+      <w:proofErr w:type="spellStart"/>
+      <w:r>
+        <w:rPr>
+          <w:lang w:eastAsia="ru-RU"/>
+        </w:rPr>
+        <w:t>безэмоциональным</w:t>
+      </w:r>
+      <w:proofErr w:type="spellEnd"/>
+      <w:r>
+        <w:rPr>
+          <w:lang w:eastAsia="ru-RU"/>
+        </w:rPr>
+        <w:t>, то сейчас можно было заметить небольшую грусть и подавленность на его лице… Да и он стал слишком молчаливее обычного.</w:t>
+      </w:r>
+    </w:p>
+    <w:p>
+      <w:pPr>
+        <w:ind w:firstLine="708"/>
+        <w:rPr>
+          <w:lang w:eastAsia="ru-RU"/>
+        </w:rPr>
+      </w:pPr>
+      <w:r>
+        <w:rPr>
+          <w:lang w:eastAsia="ru-RU"/>
+        </w:rPr>
+        <w:t xml:space="preserve">Когда мы вернулись, </w:t>
+      </w:r>
+      <w:proofErr w:type="spellStart"/>
+      <w:r>
+        <w:rPr>
+          <w:lang w:eastAsia="ru-RU"/>
+        </w:rPr>
+        <w:t>Адза</w:t>
+      </w:r>
+      <w:proofErr w:type="spellEnd"/>
+      <w:r>
+        <w:rPr>
+          <w:lang w:eastAsia="ru-RU"/>
+        </w:rPr>
+        <w:t xml:space="preserve"> всё ещё спала</w:t>
+      </w:r>
+      <w:r>
+        <w:rPr>
+          <w:lang w:eastAsia="ru-RU"/>
+        </w:rPr>
+        <w:t xml:space="preserve"> и даже хлопок дверей и багажника не смогли её разбудить. Её сон был такой же крепкий как у детей и совершенно не походила на прошлую себя: профессионального военного-наёмника.</w:t>
+      </w:r>
+    </w:p>
+    <w:p>
+      <w:pPr>
+        <w:ind w:firstLine="708"/>
+        <w:rPr>
+          <w:lang w:eastAsia="ru-RU"/>
+        </w:rPr>
+      </w:pPr>
+      <w:r>
+        <w:rPr>
+          <w:lang w:eastAsia="ru-RU"/>
+        </w:rPr>
+        <w:t>– Не волнуйся, ей полезно. Она не могла нормально уснуть с самого твоего возвращения.</w:t>
+      </w:r>
+    </w:p>
+    <w:p>
+      <w:pPr>
+        <w:ind w:firstLine="708"/>
+        <w:rPr>
+          <w:lang w:eastAsia="ru-RU"/>
+        </w:rPr>
+      </w:pPr>
+    </w:p>
+    <w:p>
+      <w:pPr>
+        <w:pStyle w:val="3"/>
+        <w:rPr>
+          <w:b w:val="0"/>
+        </w:rPr>
+      </w:pPr>
+      <w:r>
+        <w:t>Старый и новый город</w:t>
+      </w:r>
+      <w:r>
+        <w:t xml:space="preserve"> </w:t>
+      </w:r>
+      <w:r>
+        <w:rPr>
+          <w:lang w:val="en-US"/>
+        </w:rPr>
+        <w:t>II</w:t>
+      </w:r>
+      <w:r>
+        <w:t xml:space="preserve"> </w:t>
+      </w:r>
+      <w:r>
+        <w:rPr>
+          <w:b w:val="0"/>
+        </w:rPr>
+        <w:t>(</w:t>
+      </w:r>
+      <w:proofErr w:type="spellStart"/>
+      <w:r>
+        <w:rPr>
+          <w:b w:val="0"/>
+        </w:rPr>
+        <w:t>Кёгами</w:t>
+      </w:r>
+      <w:proofErr w:type="spellEnd"/>
+      <w:r>
+        <w:rPr>
+          <w:b w:val="0"/>
+        </w:rPr>
+        <w:t xml:space="preserve"> </w:t>
+      </w:r>
+      <w:proofErr w:type="spellStart"/>
+      <w:r>
+        <w:rPr>
+          <w:b w:val="0"/>
+        </w:rPr>
+        <w:t>Ридеру</w:t>
+      </w:r>
+      <w:proofErr w:type="spellEnd"/>
+      <w:r>
+        <w:rPr>
+          <w:b w:val="0"/>
+        </w:rPr>
+        <w:t>)</w:t>
+      </w:r>
+    </w:p>
+    <w:p>
+      <w:pPr>
+        <w:jc w:val="right"/>
+        <w:rPr>
+          <w:lang w:eastAsia="ru-RU"/>
+        </w:rPr>
+      </w:pPr>
+      <w:r>
+        <w:rPr>
+          <w:lang w:eastAsia="ru-RU"/>
+        </w:rPr>
+        <w:t>10</w:t>
+      </w:r>
+      <w:r>
+        <w:rPr>
+          <w:lang w:eastAsia="ru-RU"/>
+        </w:rPr>
+        <w:t xml:space="preserve"> часов вечера того же дня.</w:t>
+      </w:r>
+    </w:p>
+    <w:p>
+      <w:pPr>
+        <w:rPr>
+          <w:lang w:eastAsia="ru-RU"/>
+        </w:rPr>
+      </w:pPr>
+    </w:p>
+    <w:p>
+      <w:pPr>
+        <w:rPr>
+          <w:lang w:eastAsia="ru-RU"/>
+        </w:rPr>
+      </w:pPr>
+      <w:r>
+        <w:rPr>
+          <w:lang w:eastAsia="ru-RU"/>
+        </w:rPr>
+        <w:tab/>
+      </w:r>
+      <w:r>
+        <w:rPr>
+          <w:lang w:eastAsia="ru-RU"/>
+        </w:rPr>
+        <w:t xml:space="preserve">Лишь поздно вечером у меня появилась возможность хоть немного отдохнуть: весь день мы покупали нужную мебель, технику, вещи, чтобы разнообразить мой гардероб. Я пришёл в квартиру </w:t>
+      </w:r>
+      <w:proofErr w:type="spellStart"/>
+      <w:r>
+        <w:rPr>
+          <w:lang w:eastAsia="ru-RU"/>
+        </w:rPr>
+        <w:t>Адзы</w:t>
+      </w:r>
+      <w:proofErr w:type="spellEnd"/>
+      <w:r>
+        <w:rPr>
+          <w:lang w:eastAsia="ru-RU"/>
+        </w:rPr>
+        <w:t xml:space="preserve"> и </w:t>
+      </w:r>
+      <w:proofErr w:type="spellStart"/>
+      <w:r>
+        <w:rPr>
+          <w:lang w:eastAsia="ru-RU"/>
+        </w:rPr>
+        <w:t>Виахатиса</w:t>
+      </w:r>
+      <w:proofErr w:type="spellEnd"/>
+      <w:r>
+        <w:rPr>
+          <w:lang w:eastAsia="ru-RU"/>
+        </w:rPr>
+        <w:t xml:space="preserve">, так как в моём фамильном доме всё ещё шёл ремонт и обустройство, </w:t>
+      </w:r>
+      <w:r>
+        <w:rPr>
+          <w:lang w:eastAsia="ru-RU"/>
+        </w:rPr>
+        <w:t xml:space="preserve">поэтому </w:t>
+      </w:r>
+      <w:r>
+        <w:rPr>
+          <w:lang w:eastAsia="ru-RU"/>
+        </w:rPr>
+        <w:t>ближайшую неделю буду жить с семьёй Рейна.</w:t>
+      </w:r>
+    </w:p>
+    <w:p>
+      <w:pPr>
+        <w:rPr>
+          <w:lang w:eastAsia="ru-RU"/>
+        </w:rPr>
+      </w:pPr>
+      <w:r>
+        <w:rPr>
+          <w:lang w:eastAsia="ru-RU"/>
+        </w:rPr>
+        <w:tab/>
+      </w:r>
+      <w:proofErr w:type="spellStart"/>
+      <w:r>
+        <w:rPr>
+          <w:lang w:eastAsia="ru-RU"/>
+        </w:rPr>
+        <w:t>Адза</w:t>
+      </w:r>
+      <w:proofErr w:type="spellEnd"/>
+      <w:r>
+        <w:rPr>
+          <w:lang w:eastAsia="ru-RU"/>
+        </w:rPr>
+        <w:t xml:space="preserve"> вышла за продуктами в круглосуточный магазин, так что я опять остался наедине с дядей. Мы сидели в достаточно хорошо обустроенной гостиной: она была совмещена с кухней и выполнена в бело-голубых оттенках, начиная с кухонных шкафов и обеденного стола и заканчивая телевизором и диваном. В общем, окружение выглядело очень уютно и просторно, хотя слегка слепило глаза.</w:t>
+      </w:r>
+    </w:p>
+    <w:p>
+      <w:pPr>
+        <w:rPr>
+          <w:lang w:eastAsia="ru-RU"/>
+        </w:rPr>
+      </w:pPr>
+      <w:r>
+        <w:rPr>
+          <w:lang w:eastAsia="ru-RU"/>
+        </w:rPr>
+        <w:tab/>
+      </w:r>
+      <w:r>
+        <w:rPr>
+          <w:lang w:eastAsia="ru-RU"/>
+        </w:rPr>
         <w:t>–</w:t>
       </w:r>
       <w:r>
         <w:rPr>
           <w:lang w:eastAsia="ru-RU"/>
         </w:rPr>
-        <w:t xml:space="preserve"> </w:t>
+        <w:t xml:space="preserve"> Как я тебе раньше говорил,</w:t>
+      </w:r>
+      <w:r>
+        <w:rPr>
+          <w:lang w:eastAsia="ru-RU"/>
+        </w:rPr>
+        <w:t xml:space="preserve"> </w:t>
+      </w:r>
+      <w:r>
+        <w:rPr>
+          <w:lang w:eastAsia="ru-RU"/>
+        </w:rPr>
+        <w:t>–</w:t>
+      </w:r>
+      <w:r>
+        <w:rPr>
+          <w:lang w:eastAsia="ru-RU"/>
+        </w:rPr>
+        <w:t xml:space="preserve"> ко мне обратился </w:t>
       </w:r>
       <w:proofErr w:type="spellStart"/>
       <w:r>
@@ -5565,92 +5872,14 @@
         <w:rPr>
           <w:lang w:eastAsia="ru-RU"/>
         </w:rPr>
-        <w:t xml:space="preserve">, это же тело </w:t>
-      </w:r>
-      <w:proofErr w:type="spellStart"/>
-      <w:r>
-        <w:rPr>
-          <w:lang w:eastAsia="ru-RU"/>
-        </w:rPr>
-        <w:t>Кайнэ</w:t>
-      </w:r>
-      <w:proofErr w:type="spellEnd"/>
-      <w:r>
-        <w:rPr>
-          <w:lang w:eastAsia="ru-RU"/>
-        </w:rPr>
-        <w:t>, верно?</w:t>
-      </w:r>
-    </w:p>
-    <w:p>
-      <w:pPr>
-        <w:ind w:firstLine="708"/>
-        <w:rPr>
-          <w:lang w:eastAsia="ru-RU"/>
-        </w:rPr>
-      </w:pPr>
-      <w:r>
-        <w:rPr>
-          <w:lang w:eastAsia="ru-RU"/>
-        </w:rPr>
-        <w:t xml:space="preserve">Дядюшка лишь кивнул головой, не говоря ни слова. Если обычно он выглядел очень спокойным и </w:t>
-      </w:r>
-      <w:proofErr w:type="spellStart"/>
-      <w:r>
-        <w:rPr>
-          <w:lang w:eastAsia="ru-RU"/>
-        </w:rPr>
-        <w:t>безэмоциональным</w:t>
-      </w:r>
-      <w:proofErr w:type="spellEnd"/>
-      <w:r>
-        <w:rPr>
-          <w:lang w:eastAsia="ru-RU"/>
-        </w:rPr>
-        <w:t>, то сейчас можно было заметить небольшую грусть и подавленность на его лице… Да и он стал слишком молчаливее обычного.</w:t>
-      </w:r>
-    </w:p>
-    <w:p>
-      <w:pPr>
-        <w:ind w:firstLine="708"/>
-        <w:rPr>
-          <w:lang w:eastAsia="ru-RU"/>
-        </w:rPr>
-      </w:pPr>
-      <w:r>
-        <w:rPr>
-          <w:lang w:eastAsia="ru-RU"/>
-        </w:rPr>
-        <w:t xml:space="preserve">Когда мы вернулись, </w:t>
-      </w:r>
-      <w:proofErr w:type="spellStart"/>
-      <w:r>
-        <w:rPr>
-          <w:lang w:eastAsia="ru-RU"/>
-        </w:rPr>
-        <w:t>Адза</w:t>
-      </w:r>
-      <w:proofErr w:type="spellEnd"/>
-      <w:r>
-        <w:rPr>
-          <w:lang w:eastAsia="ru-RU"/>
-        </w:rPr>
-        <w:t xml:space="preserve"> всё ещё спала</w:t>
-      </w:r>
-      <w:r>
-        <w:rPr>
-          <w:lang w:eastAsia="ru-RU"/>
-        </w:rPr>
-        <w:t xml:space="preserve"> и даже хлопок дверей и багажника не смогли её разбудить. Её сон был такой же крепкий как у детей и совершенно не походила на прошлую себя: профессионального военного-наёмника.</w:t>
-      </w:r>
-    </w:p>
-    <w:p>
-      <w:pPr>
-        <w:ind w:firstLine="708"/>
-        <w:rPr>
-          <w:lang w:eastAsia="ru-RU"/>
-        </w:rPr>
-      </w:pPr>
+        <w:t>, вернувшись спустя пару минут из одной из комнат,</w:t>
+      </w:r>
+      <w:r>
+        <w:rPr>
+          <w:lang w:eastAsia="ru-RU"/>
+        </w:rPr>
+        <w:t xml:space="preserve"> </w:t>
+      </w:r>
       <w:r>
         <w:rPr>
           <w:lang w:eastAsia="ru-RU"/>
@@ -5661,100 +5890,113 @@
         <w:rPr>
           <w:lang w:eastAsia="ru-RU"/>
         </w:rPr>
-        <w:t xml:space="preserve"> Не волнуйся, ей полезно. Она не могла нормально уснуть с самого твоего возвращения.</w:t>
-      </w:r>
-    </w:p>
-    <w:p>
-      <w:pPr>
-        <w:ind w:firstLine="708"/>
-        <w:rPr>
-          <w:lang w:eastAsia="ru-RU"/>
-        </w:rPr>
-      </w:pPr>
-    </w:p>
-    <w:p>
-      <w:pPr>
-        <w:pStyle w:val="3"/>
-        <w:rPr>
-          <w:b w:val="0"/>
-        </w:rPr>
-      </w:pPr>
-      <w:r>
-        <w:t>Старый и новый город</w:t>
-      </w:r>
-      <w:r>
-        <w:t xml:space="preserve"> </w:t>
-      </w:r>
-      <w:r>
-        <w:rPr>
-          <w:lang w:val="en-US"/>
-        </w:rPr>
-        <w:t>I</w:t>
-      </w:r>
-      <w:r>
-        <w:rPr>
-          <w:lang w:val="en-US"/>
-        </w:rPr>
-        <w:t>I</w:t>
-      </w:r>
-      <w:r>
-        <w:t xml:space="preserve"> </w:t>
-      </w:r>
-      <w:r>
-        <w:rPr>
-          <w:b w:val="0"/>
-        </w:rPr>
-        <w:t>(</w:t>
-      </w:r>
-      <w:proofErr w:type="spellStart"/>
-      <w:r>
-        <w:rPr>
-          <w:b w:val="0"/>
+        <w:t xml:space="preserve"> человека по имени </w:t>
+      </w:r>
+      <w:proofErr w:type="spellStart"/>
+      <w:r>
+        <w:rPr>
+          <w:lang w:eastAsia="ru-RU"/>
         </w:rPr>
         <w:t>Кёгами</w:t>
       </w:r>
       <w:proofErr w:type="spellEnd"/>
       <w:r>
         <w:rPr>
-          <w:b w:val="0"/>
-        </w:rPr>
-        <w:t xml:space="preserve"> </w:t>
-      </w:r>
-      <w:proofErr w:type="spellStart"/>
-      <w:r>
-        <w:rPr>
-          <w:b w:val="0"/>
+          <w:lang w:eastAsia="ru-RU"/>
+        </w:rPr>
+        <w:t xml:space="preserve"> </w:t>
+      </w:r>
+      <w:proofErr w:type="spellStart"/>
+      <w:r>
+        <w:rPr>
+          <w:lang w:eastAsia="ru-RU"/>
         </w:rPr>
         <w:t>Ридеру</w:t>
       </w:r>
       <w:proofErr w:type="spellEnd"/>
       <w:r>
         <w:rPr>
-          <w:b w:val="0"/>
-        </w:rPr>
-        <w:t>)</w:t>
-      </w:r>
-    </w:p>
-    <w:p>
-      <w:pPr>
-        <w:jc w:val="right"/>
-        <w:rPr>
-          <w:lang w:eastAsia="ru-RU"/>
-        </w:rPr>
-      </w:pPr>
-      <w:r>
-        <w:rPr>
-          <w:lang w:eastAsia="ru-RU"/>
-        </w:rPr>
-        <w:t>9 часов вечера того же дня.</w:t>
-      </w:r>
-    </w:p>
-    <w:p>
-      <w:pPr>
-        <w:rPr>
-          <w:lang w:eastAsia="ru-RU"/>
-        </w:rPr>
-      </w:pPr>
+          <w:lang w:eastAsia="ru-RU"/>
+        </w:rPr>
+        <w:t xml:space="preserve"> для людей больше не существует, а потому,</w:t>
+      </w:r>
+      <w:r>
+        <w:rPr>
+          <w:lang w:eastAsia="ru-RU"/>
+        </w:rPr>
+        <w:t xml:space="preserve"> </w:t>
+      </w:r>
+      <w:r>
+        <w:rPr>
+          <w:lang w:eastAsia="ru-RU"/>
+        </w:rPr>
+        <w:t>–</w:t>
+      </w:r>
+      <w:r>
+        <w:rPr>
+          <w:lang w:eastAsia="ru-RU"/>
+        </w:rPr>
+        <w:t xml:space="preserve"> он протянул мне небольшой документ с зелёной обложкой, на котором было написано «Паспорт поданного </w:t>
+      </w:r>
+      <w:proofErr w:type="spellStart"/>
+      <w:r>
+        <w:rPr>
+          <w:lang w:eastAsia="ru-RU"/>
+        </w:rPr>
+        <w:t>Бардскога</w:t>
+      </w:r>
+      <w:proofErr w:type="spellEnd"/>
+      <w:r>
+        <w:rPr>
+          <w:lang w:eastAsia="ru-RU"/>
+        </w:rPr>
+        <w:t>», фотографии в нём моей не было,</w:t>
+      </w:r>
+      <w:r>
+        <w:rPr>
+          <w:lang w:eastAsia="ru-RU"/>
+        </w:rPr>
+        <w:t xml:space="preserve"> </w:t>
+      </w:r>
+      <w:r>
+        <w:rPr>
+          <w:lang w:eastAsia="ru-RU"/>
+        </w:rPr>
+        <w:t>–</w:t>
+      </w:r>
+      <w:r>
+        <w:rPr>
+          <w:lang w:eastAsia="ru-RU"/>
+        </w:rPr>
+        <w:t xml:space="preserve"> прежде, чем мы сделаем фотографию, тебе надо бы немного сменить свою внешность: хотя бы цвет волос и, возможно, глаз. И да, теперь тебя зовут </w:t>
+      </w:r>
+      <w:proofErr w:type="spellStart"/>
+      <w:r>
+        <w:rPr>
+          <w:lang w:eastAsia="ru-RU"/>
+        </w:rPr>
+        <w:t>Гёсу</w:t>
+      </w:r>
+      <w:proofErr w:type="spellEnd"/>
+      <w:r>
+        <w:rPr>
+          <w:lang w:eastAsia="ru-RU"/>
+        </w:rPr>
+        <w:t xml:space="preserve"> Фант</w:t>
+      </w:r>
+      <w:r>
+        <w:rPr>
+          <w:rStyle w:val="a7"/>
+          <w:lang w:eastAsia="ru-RU"/>
+        </w:rPr>
+        <w:footnoteReference w:id="10"/>
+      </w:r>
+      <w:r>
+        <w:rPr>
+          <w:lang w:eastAsia="ru-RU"/>
+        </w:rPr>
+        <w:t>.</w:t>
+      </w:r>
     </w:p>
     <w:p>
       <w:pPr>
@@ -5767,89 +6009,13 @@
           <w:lang w:eastAsia="ru-RU"/>
         </w:rPr>
         <w:tab/>
-        <w:t xml:space="preserve">Практически весь оставшийся день я провёл в разъездах по городу: мы прошлись по основным достопримечательностям, побывали в различных торговых кварталах и рынках, заказали </w:t>
-      </w:r>
-      <w:r>
-        <w:rPr>
-          <w:lang w:eastAsia="ru-RU"/>
-        </w:rPr>
-        <w:t xml:space="preserve">в нескольких магазинах </w:t>
-      </w:r>
-      <w:r>
-        <w:rPr>
-          <w:lang w:eastAsia="ru-RU"/>
-        </w:rPr>
-        <w:t>всё самое необходимое, технику и мебель, и купили мне одежды, чтобы гардероб не казался таким скудным.</w:t>
-      </w:r>
-    </w:p>
-    <w:p>
-      <w:pPr>
-        <w:rPr>
-          <w:lang w:eastAsia="ru-RU"/>
-        </w:rPr>
-      </w:pPr>
-      <w:r>
-        <w:rPr>
-          <w:lang w:eastAsia="ru-RU"/>
-        </w:rPr>
-        <w:tab/>
-        <w:t xml:space="preserve">И вот: настал вечер. Только на сегодня я остался ночевать в квартире семьи Рейна. Как оказалось, у </w:t>
-      </w:r>
-      <w:proofErr w:type="spellStart"/>
-      <w:r>
-        <w:rPr>
-          <w:lang w:eastAsia="ru-RU"/>
-        </w:rPr>
-        <w:t>Адзы</w:t>
-      </w:r>
-      <w:proofErr w:type="spellEnd"/>
-      <w:r>
-        <w:rPr>
-          <w:lang w:eastAsia="ru-RU"/>
-        </w:rPr>
-        <w:t xml:space="preserve"> и </w:t>
-      </w:r>
-      <w:proofErr w:type="spellStart"/>
-      <w:r>
-        <w:rPr>
-          <w:lang w:eastAsia="ru-RU"/>
-        </w:rPr>
-        <w:t>Виахитиса</w:t>
-      </w:r>
-      <w:proofErr w:type="spellEnd"/>
-      <w:r>
-        <w:rPr>
-          <w:lang w:eastAsia="ru-RU"/>
-        </w:rPr>
-        <w:t xml:space="preserve"> есть двое детей: </w:t>
-      </w:r>
-      <w:proofErr w:type="spellStart"/>
-      <w:r>
-        <w:rPr>
-          <w:lang w:eastAsia="ru-RU"/>
-        </w:rPr>
-        <w:t>близницы</w:t>
-      </w:r>
-      <w:proofErr w:type="spellEnd"/>
-      <w:r>
-        <w:rPr>
-          <w:lang w:eastAsia="ru-RU"/>
-        </w:rPr>
-        <w:t xml:space="preserve"> </w:t>
-      </w:r>
-      <w:proofErr w:type="spellStart"/>
-      <w:r>
-        <w:rPr>
-          <w:lang w:eastAsia="ru-RU"/>
-        </w:rPr>
-        <w:t>Кю</w:t>
-      </w:r>
-      <w:proofErr w:type="spellEnd"/>
-      <w:r>
-        <w:rPr>
-          <w:lang w:eastAsia="ru-RU"/>
-        </w:rPr>
-        <w:t xml:space="preserve"> и Норой.</w:t>
+        <w:t>Фант, значит… Да и ожидаемая смена имиджа немного удивила меня, но вполне ожидаемо: всё-таки раньше я был достаточно известным, а в некоторых государствах и вовсе за мою голову давали немалую сумму.</w:t>
+      </w:r>
+      <w:r>
+        <w:rPr>
+          <w:lang w:eastAsia="ru-RU"/>
+        </w:rPr>
+        <w:t xml:space="preserve"> Но я так люблю свой серый, почти пепельный, цвет волос.</w:t>
       </w:r>
       <w:bookmarkStart w:id="0" w:name="_GoBack"/>
       <w:bookmarkEnd w:id="0"/>
@@ -6280,6 +6446,30 @@
       <w:proofErr w:type="spellEnd"/>
       <w:r>
         <w:t>.</w:t>
+      </w:r>
+    </w:p>
+  </w:footnote>
+  <w:footnote w:id="10">
+    <w:p>
+      <w:pPr>
+        <w:pStyle w:val="a5"/>
+      </w:pPr>
+      <w:r>
+        <w:rPr>
+          <w:rStyle w:val="a7"/>
+        </w:rPr>
+        <w:footnoteRef/>
+      </w:r>
+      <w:r>
+        <w:t xml:space="preserve"> Вначале фамилия, затем имя. </w:t>
+      </w:r>
+      <w:proofErr w:type="spellStart"/>
+      <w:r>
+        <w:t>Гёсу</w:t>
+      </w:r>
+      <w:proofErr w:type="spellEnd"/>
+      <w:r>
+        <w:t xml:space="preserve"> переводится как «наука» с корейского.</w:t>
       </w:r>
     </w:p>
   </w:footnote>
@@ -7316,7 +7506,7 @@
 </file>
 
 <file path=customXml/itemProps1.xml><?xml version="1.0" encoding="utf-8"?>
-<ds:datastoreItem xmlns:ds="http://schemas.openxmlformats.org/officeDocument/2006/customXml" ds:itemID="{3A092875-D305-4917-A99B-116EE88D19B5}">
+<ds:datastoreItem xmlns:ds="http://schemas.openxmlformats.org/officeDocument/2006/customXml" ds:itemID="{E80E966B-1A4D-4FA7-9E64-D26981411918}">
   <ds:schemaRefs>
     <ds:schemaRef ds:uri="http://schemas.openxmlformats.org/officeDocument/2006/bibliography"/>
   </ds:schemaRefs>

</xml_diff>